<commit_message>
Se modificó la descripción de CU-03 Registrar producto
</commit_message>
<xml_diff>
--- a/Documentación/CU-03_RegistrarProducto/Descripción.docx
+++ b/Documentación/CU-03_RegistrarProducto/Descripción.docx
@@ -2,14 +2,6 @@
 <file path=word/document.xml><?xml version="1.0" encoding="utf-8"?>
 <w:document xmlns:wpc="http://schemas.microsoft.com/office/word/2010/wordprocessingCanvas" xmlns:cx="http://schemas.microsoft.com/office/drawing/2014/chartex" xmlns:cx1="http://schemas.microsoft.com/office/drawing/2015/9/8/chartex" xmlns:cx2="http://schemas.microsoft.com/office/drawing/2015/10/21/chartex" xmlns:cx3="http://schemas.microsoft.com/office/drawing/2016/5/9/chartex" xmlns:cx4="http://schemas.microsoft.com/office/drawing/2016/5/10/chartex" xmlns:cx5="http://schemas.microsoft.com/office/drawing/2016/5/11/chartex" xmlns:cx6="http://schemas.microsoft.com/office/drawing/2016/5/12/chartex" xmlns:cx7="http://schemas.microsoft.com/office/drawing/2016/5/13/chartex" xmlns:cx8="http://schemas.microsoft.com/office/drawing/2016/5/14/chartex" xmlns:mc="http://schemas.openxmlformats.org/markup-compatibility/2006" xmlns:aink="http://schemas.microsoft.com/office/drawing/2016/ink" xmlns:am3d="http://schemas.microsoft.com/office/drawing/2017/model3d" xmlns:o="urn:schemas-microsoft-com:office:office" xmlns:oel="http://schemas.microsoft.com/office/2019/extlst" xmlns:r="http://schemas.openxmlformats.org/officeDocument/2006/relationships" xmlns:m="http://schemas.openxmlformats.org/officeDocument/2006/math" xmlns:v="urn:schemas-microsoft-com:vml" xmlns:wp14="http://schemas.microsoft.com/office/word/2010/wordprocessingDrawing" xmlns:wp="http://schemas.openxmlformats.org/drawingml/2006/wordprocessingDrawing" xmlns:w10="urn:schemas-microsoft-com:office:word" xmlns:w="http://schemas.openxmlformats.org/wordprocessingml/2006/main" xmlns:w14="http://schemas.microsoft.com/office/word/2010/wordml" xmlns:w15="http://schemas.microsoft.com/office/word/2012/wordml" xmlns:w16cex="http://schemas.microsoft.com/office/word/2018/wordml/cex" xmlns:w16cid="http://schemas.microsoft.com/office/word/2016/wordml/cid" xmlns:w16="http://schemas.microsoft.com/office/word/2018/wordml" xmlns:w16du="http://schemas.microsoft.com/office/word/2023/wordml/word16du" xmlns:w16sdtdh="http://schemas.microsoft.com/office/word/2020/wordml/sdtdatahash" xmlns:w16se="http://schemas.microsoft.com/office/word/2015/wordml/symex" xmlns:wpg="http://schemas.microsoft.com/office/word/2010/wordprocessingGroup" xmlns:wpi="http://schemas.microsoft.com/office/word/2010/wordprocessingInk" xmlns:wne="http://schemas.microsoft.com/office/word/2006/wordml" xmlns:wps="http://schemas.microsoft.com/office/word/2010/wordprocessingShape" mc:Ignorable="w14 w15 w16se w16cid w16 w16cex w16sdtdh w16du wp14">
   <w:body>
-    <w:p>
-      <w:pPr>
-        <w:jc w:val="both"/>
-      </w:pPr>
-      <w:r>
-        <w:tab/>
-      </w:r>
-    </w:p>
     <w:tbl>
       <w:tblPr>
         <w:tblStyle w:val="Tablaconcuadrcula"/>
@@ -87,10 +79,7 @@
               <w:jc w:val="both"/>
             </w:pPr>
             <w:r>
-              <w:t xml:space="preserve">El caso de uso tiene la finalidad de que un </w:t>
-            </w:r>
-            <w:r>
-              <w:t>administrador pueda registrar un nuevo producto del supermercado.</w:t>
+              <w:t>El caso de uso tiene la finalidad de que un administrador pueda registrar un pedido en el inventario.</w:t>
             </w:r>
           </w:p>
         </w:tc>
@@ -162,7 +151,7 @@
               <w:jc w:val="both"/>
             </w:pPr>
             <w:r>
-              <w:t>Administrador</w:t>
+              <w:t>Paquetería</w:t>
             </w:r>
           </w:p>
         </w:tc>
@@ -198,10 +187,7 @@
               <w:jc w:val="both"/>
             </w:pPr>
             <w:r>
-              <w:t>El administrador hace clic en el</w:t>
-            </w:r>
-            <w:r>
-              <w:t xml:space="preserve"> botón apartado “Registrar producto”</w:t>
+              <w:t>El administrador hace clic en el botón apartado “Registrar producto”</w:t>
             </w:r>
           </w:p>
         </w:tc>
@@ -237,35 +223,23 @@
               <w:jc w:val="both"/>
             </w:pPr>
             <w:r>
-              <w:t>PRE-01 Debe existir al menos una UBICACIÓN registrada en el sistema.</w:t>
-            </w:r>
-          </w:p>
-          <w:p>
-            <w:pPr>
-              <w:jc w:val="both"/>
-            </w:pPr>
-            <w:r>
-              <w:t>PRE-0</w:t>
-            </w:r>
-            <w:r>
-              <w:t>2</w:t>
-            </w:r>
-            <w:r>
-              <w:t xml:space="preserve"> Debe existir al menos una UNIDADDEMEDIDA registrada en el sistema.</w:t>
-            </w:r>
-          </w:p>
-          <w:p>
-            <w:pPr>
-              <w:jc w:val="both"/>
-            </w:pPr>
-            <w:r>
-              <w:t>PRE-0</w:t>
-            </w:r>
-            <w:r>
-              <w:t>3</w:t>
-            </w:r>
-            <w:r>
-              <w:t xml:space="preserve"> Debe existir al menos una CATEGORIA registrada en el sistema.</w:t>
+              <w:t>PRE-01 Debe existir al menos un PRODUCTO registrado en el sistema.</w:t>
+            </w:r>
+          </w:p>
+          <w:p>
+            <w:pPr>
+              <w:jc w:val="both"/>
+            </w:pPr>
+            <w:r>
+              <w:t>PRE-02 Debe existir al menos un PEDIDO registrado en el sistema.</w:t>
+            </w:r>
+          </w:p>
+          <w:p>
+            <w:pPr>
+              <w:jc w:val="both"/>
+            </w:pPr>
+            <w:r>
+              <w:t>PRE-03 Debe existir al menos una CATEGORIA registrada en el sistema</w:t>
             </w:r>
           </w:p>
         </w:tc>
@@ -301,111 +275,37 @@
               <w:pStyle w:val="Prrafodelista"/>
               <w:numPr>
                 <w:ilvl w:val="0"/>
-                <w:numId w:val="3"/>
+                <w:numId w:val="11"/>
               </w:numPr>
               <w:jc w:val="both"/>
             </w:pPr>
             <w:r>
-              <w:t xml:space="preserve">El sistema </w:t>
-            </w:r>
-            <w:r>
-              <w:t>recupera la información de las</w:t>
-            </w:r>
-            <w:r>
-              <w:t xml:space="preserve"> </w:t>
+              <w:t>El sistema recupera la información de los PEDIDOS con el estado “Pendiente” y las CATEGORIAS en la base de datos (EX-01),</w:t>
+            </w:r>
+          </w:p>
+          <w:p>
+            <w:pPr>
+              <w:pStyle w:val="Prrafodelista"/>
+              <w:jc w:val="both"/>
+            </w:pPr>
+            <w:r>
+              <w:t>Luego el sistema muestra la ventana “</w:t>
             </w:r>
             <w:proofErr w:type="spellStart"/>
             <w:r>
-              <w:t>UBICACIONes</w:t>
+              <w:t>RegistrarProductoView</w:t>
             </w:r>
             <w:proofErr w:type="spellEnd"/>
             <w:r>
-              <w:t xml:space="preserve">, UNIDADDEMEDIDA y </w:t>
+              <w:t xml:space="preserve">” que muestra la tabla “Pedidos” con los PEDIDOS recuperados con los campos “No pedido”, “Fecha entrega” y “Proveedor”, también muestra una tabla “productos” con los campos “Nombre”, “Cantidad”, “Precio”, “Categoría” junto con el apartado de tipo </w:t>
             </w:r>
             <w:proofErr w:type="spellStart"/>
             <w:r>
-              <w:t>CATEGORIAs</w:t>
+              <w:t>comboBox</w:t>
             </w:r>
             <w:proofErr w:type="spellEnd"/>
             <w:r>
-              <w:t xml:space="preserve"> registradas en la base de datos</w:t>
-            </w:r>
-            <w:r>
-              <w:t>, luego</w:t>
-            </w:r>
-            <w:r>
-              <w:t xml:space="preserve"> </w:t>
-            </w:r>
-            <w:r>
-              <w:t>e</w:t>
-            </w:r>
-            <w:r>
-              <w:t>l sistema muestra la ventana “</w:t>
-            </w:r>
-            <w:proofErr w:type="spellStart"/>
-            <w:r>
-              <w:t>RegistrarProductoView</w:t>
-            </w:r>
-            <w:proofErr w:type="spellEnd"/>
-            <w:r>
-              <w:t>” con los campos rellenables “</w:t>
-            </w:r>
-            <w:r>
-              <w:t>Nombre</w:t>
-            </w:r>
-            <w:r>
-              <w:t>”</w:t>
-            </w:r>
-            <w:r>
-              <w:t xml:space="preserve">, “Descripción”, “Cantidad”, “Precio”, “Fecha de caducidad”, después muestra los campos de tipo </w:t>
-            </w:r>
-            <w:proofErr w:type="spellStart"/>
-            <w:r>
-              <w:t>Checkbox</w:t>
-            </w:r>
-            <w:proofErr w:type="spellEnd"/>
-            <w:r>
-              <w:t xml:space="preserve"> “Es perecedero” y “Es </w:t>
-            </w:r>
-            <w:proofErr w:type="spellStart"/>
-            <w:r>
-              <w:t>devolvible</w:t>
-            </w:r>
-            <w:proofErr w:type="spellEnd"/>
-            <w:r>
-              <w:t xml:space="preserve">”, también muestra los apartados de tipo </w:t>
-            </w:r>
-            <w:proofErr w:type="spellStart"/>
-            <w:r>
-              <w:t>combobox</w:t>
-            </w:r>
-            <w:proofErr w:type="spellEnd"/>
-            <w:r>
-              <w:t>, “Ubicación”</w:t>
-            </w:r>
-            <w:r>
-              <w:t xml:space="preserve"> (Inhabilitado)</w:t>
-            </w:r>
-            <w:r>
-              <w:t xml:space="preserve">, “Unidad de medida” y </w:t>
-            </w:r>
-            <w:r>
-              <w:t>“C</w:t>
-            </w:r>
-            <w:r>
-              <w:t>ategoría registrada</w:t>
-            </w:r>
-            <w:r>
-              <w:t>”</w:t>
-            </w:r>
-            <w:r>
-              <w:t>, También muestra los botones “Registrar producto” (deshabilitado) y un botón “Cancelar”</w:t>
-            </w:r>
-            <w:r>
-              <w:t>.</w:t>
-            </w:r>
-            <w:r>
-              <w:t xml:space="preserve"> (EX-01)</w:t>
+              <w:t xml:space="preserve"> “Categoría” (inhabilitado), los botones “Registrar” (Inhabilitado) y “Cancelar”. </w:t>
             </w:r>
           </w:p>
           <w:p>
@@ -413,12 +313,12 @@
               <w:pStyle w:val="Prrafodelista"/>
               <w:numPr>
                 <w:ilvl w:val="0"/>
-                <w:numId w:val="3"/>
+                <w:numId w:val="11"/>
               </w:numPr>
               <w:jc w:val="both"/>
             </w:pPr>
             <w:r>
-              <w:t>El administrador ingresa y selecciona los campos solicitados. (FA-01)</w:t>
+              <w:t>El personal de paquetería selecciona un PEDIDO de la tabla “pedidos”. (FA-01)</w:t>
             </w:r>
           </w:p>
           <w:p>
@@ -426,12 +326,45 @@
               <w:pStyle w:val="Prrafodelista"/>
               <w:numPr>
                 <w:ilvl w:val="0"/>
-                <w:numId w:val="3"/>
+                <w:numId w:val="11"/>
               </w:numPr>
               <w:jc w:val="both"/>
             </w:pPr>
             <w:r>
-              <w:t>El sistema habilita el botón “Registrar producto”.</w:t>
+              <w:t>El sistema recupera la información de los PRODUCTOS del PEDIDO seleccionado en la base de datos (EX-01)</w:t>
+            </w:r>
+          </w:p>
+          <w:p>
+            <w:pPr>
+              <w:pStyle w:val="Prrafodelista"/>
+              <w:jc w:val="both"/>
+            </w:pPr>
+            <w:r>
+              <w:t xml:space="preserve">Luego el sistema rellena la tabla “Productos” con los PRODUCTOS del pedido seleccionado, También el </w:t>
+            </w:r>
+            <w:proofErr w:type="gramStart"/>
+            <w:r>
+              <w:t>sistema habilita</w:t>
+            </w:r>
+            <w:proofErr w:type="gramEnd"/>
+            <w:r>
+              <w:t xml:space="preserve"> el </w:t>
+            </w:r>
+            <w:proofErr w:type="spellStart"/>
+            <w:r>
+              <w:t>comboBox</w:t>
+            </w:r>
+            <w:proofErr w:type="spellEnd"/>
+            <w:r>
+              <w:t xml:space="preserve"> “</w:t>
+            </w:r>
+            <w:proofErr w:type="spellStart"/>
+            <w:r>
+              <w:t>Categoria</w:t>
+            </w:r>
+            <w:proofErr w:type="spellEnd"/>
+            <w:r>
+              <w:t>”.</w:t>
             </w:r>
           </w:p>
           <w:p>
@@ -439,12 +372,12 @@
               <w:pStyle w:val="Prrafodelista"/>
               <w:numPr>
                 <w:ilvl w:val="0"/>
-                <w:numId w:val="3"/>
+                <w:numId w:val="11"/>
               </w:numPr>
               <w:jc w:val="both"/>
             </w:pPr>
             <w:r>
-              <w:t>El administrador da clic en el botón “Registrar producto.” (FA-01, FA-02)</w:t>
+              <w:t>El personal de paquetería selecciona cada PRODUCTO del PEDIDO y selecciona la CATEGORIA. (FA-01)</w:t>
             </w:r>
           </w:p>
           <w:p>
@@ -452,32 +385,12 @@
               <w:pStyle w:val="Prrafodelista"/>
               <w:numPr>
                 <w:ilvl w:val="0"/>
-                <w:numId w:val="3"/>
+                <w:numId w:val="11"/>
               </w:numPr>
               <w:jc w:val="both"/>
             </w:pPr>
             <w:r>
-              <w:t>El sistema guarda el registro del PRODUCTO en la base de datos, muestra la ventana “</w:t>
-            </w:r>
-            <w:proofErr w:type="spellStart"/>
-            <w:r>
-              <w:t>InfoView</w:t>
-            </w:r>
-            <w:proofErr w:type="spellEnd"/>
-            <w:r>
-              <w:t xml:space="preserve">” con el mensaje “El registro del producto </w:t>
-            </w:r>
-            <w:r>
-              <w:t>[</w:t>
-            </w:r>
-            <w:r>
-              <w:t>Nombre</w:t>
-            </w:r>
-            <w:r>
-              <w:t>]</w:t>
-            </w:r>
-            <w:r>
-              <w:t xml:space="preserve"> se ha realizado correctamente” y un botón “Aceptar”. (EX01, EX02)</w:t>
+              <w:t>El sistema habilita el botón “Registrar”.</w:t>
             </w:r>
           </w:p>
           <w:p>
@@ -485,28 +398,20 @@
               <w:pStyle w:val="Prrafodelista"/>
               <w:numPr>
                 <w:ilvl w:val="0"/>
-                <w:numId w:val="3"/>
+                <w:numId w:val="11"/>
               </w:numPr>
               <w:jc w:val="both"/>
             </w:pPr>
             <w:r>
-              <w:t>El sistema cierra la ventana “</w:t>
+              <w:t xml:space="preserve">El personal de </w:t>
             </w:r>
             <w:proofErr w:type="spellStart"/>
             <w:r>
-              <w:t>InfoView</w:t>
+              <w:t>paqueteria</w:t>
             </w:r>
             <w:proofErr w:type="spellEnd"/>
             <w:r>
-              <w:t>” y la ventana “</w:t>
-            </w:r>
-            <w:proofErr w:type="spellStart"/>
-            <w:r>
-              <w:t>RegistrarProducto</w:t>
-            </w:r>
-            <w:proofErr w:type="spellEnd"/>
-            <w:r>
-              <w:t>”.</w:t>
+              <w:t xml:space="preserve"> da clic en el botón “Registrar”. (FA-01)</w:t>
             </w:r>
           </w:p>
           <w:p>
@@ -514,7 +419,87 @@
               <w:pStyle w:val="Prrafodelista"/>
               <w:numPr>
                 <w:ilvl w:val="0"/>
-                <w:numId w:val="3"/>
+                <w:numId w:val="11"/>
+              </w:numPr>
+              <w:jc w:val="both"/>
+            </w:pPr>
+            <w:r>
+              <w:t xml:space="preserve">El sistema modifica los </w:t>
+            </w:r>
+            <w:proofErr w:type="spellStart"/>
+            <w:r>
+              <w:t>PRODUCTOs</w:t>
+            </w:r>
+            <w:proofErr w:type="spellEnd"/>
+            <w:r>
+              <w:t xml:space="preserve"> del PEDIDO con el estado de ubicación “En inventario” asocia la CATEGORIA seleccionada de cada PRODUCTO, también agrega el estado “Entregado” y la fecha de entrega del PEDIDO seleccionado, también se registra el precio de venta de cada PRODUCTO dependiendo del porcentaje en la CATEGORIA del PRODUCTO en la base de datos (EX-01),</w:t>
+            </w:r>
+          </w:p>
+          <w:p>
+            <w:pPr>
+              <w:pStyle w:val="Prrafodelista"/>
+              <w:jc w:val="both"/>
+            </w:pPr>
+            <w:r>
+              <w:t>Luego muestra la ventana “</w:t>
+            </w:r>
+            <w:proofErr w:type="spellStart"/>
+            <w:r>
+              <w:t>InfoView</w:t>
+            </w:r>
+            <w:proofErr w:type="spellEnd"/>
+            <w:r>
+              <w:t>” con el mensaje “Los productos del pedido se registraron correctamente” y un botón “Aceptar”.</w:t>
+            </w:r>
+          </w:p>
+          <w:p>
+            <w:pPr>
+              <w:pStyle w:val="Prrafodelista"/>
+              <w:numPr>
+                <w:ilvl w:val="0"/>
+                <w:numId w:val="11"/>
+              </w:numPr>
+              <w:jc w:val="both"/>
+            </w:pPr>
+            <w:r>
+              <w:t>El personal de paquetería da clic en el botón “Aceptar”.</w:t>
+            </w:r>
+          </w:p>
+          <w:p>
+            <w:pPr>
+              <w:pStyle w:val="Prrafodelista"/>
+              <w:numPr>
+                <w:ilvl w:val="0"/>
+                <w:numId w:val="11"/>
+              </w:numPr>
+              <w:jc w:val="both"/>
+            </w:pPr>
+            <w:r>
+              <w:t>El sistema cierra la ventana “</w:t>
+            </w:r>
+            <w:proofErr w:type="spellStart"/>
+            <w:r>
+              <w:t>InfoView</w:t>
+            </w:r>
+            <w:proofErr w:type="spellEnd"/>
+            <w:r>
+              <w:t>” y la ventana “</w:t>
+            </w:r>
+            <w:proofErr w:type="spellStart"/>
+            <w:r>
+              <w:t>RegistrarProductoView</w:t>
+            </w:r>
+            <w:proofErr w:type="spellEnd"/>
+            <w:r>
+              <w:t>”.</w:t>
+            </w:r>
+          </w:p>
+          <w:p>
+            <w:pPr>
+              <w:pStyle w:val="Prrafodelista"/>
+              <w:numPr>
+                <w:ilvl w:val="0"/>
+                <w:numId w:val="11"/>
               </w:numPr>
               <w:jc w:val="both"/>
             </w:pPr>
@@ -563,18 +548,12 @@
               <w:pStyle w:val="Prrafodelista"/>
               <w:numPr>
                 <w:ilvl w:val="0"/>
-                <w:numId w:val="4"/>
+                <w:numId w:val="12"/>
               </w:numPr>
               <w:jc w:val="both"/>
             </w:pPr>
             <w:r>
-              <w:t xml:space="preserve">El </w:t>
-            </w:r>
-            <w:r>
-              <w:t>administrador</w:t>
-            </w:r>
-            <w:r>
-              <w:t xml:space="preserve"> hace clic en el botón “Cancelar”</w:t>
+              <w:t>El administrador hace clic en el botón “Cancelar”</w:t>
             </w:r>
           </w:p>
           <w:p>
@@ -582,201 +561,20 @@
               <w:pStyle w:val="Prrafodelista"/>
               <w:numPr>
                 <w:ilvl w:val="0"/>
-                <w:numId w:val="4"/>
+                <w:numId w:val="12"/>
               </w:numPr>
               <w:jc w:val="both"/>
             </w:pPr>
             <w:r>
-              <w:t>El sistema muestra la ventana “</w:t>
+              <w:t>El sistema cierra la ventana “</w:t>
             </w:r>
             <w:proofErr w:type="spellStart"/>
             <w:r>
-              <w:t>ConfirmacionView</w:t>
+              <w:t>RegistrarProductoView</w:t>
             </w:r>
             <w:proofErr w:type="spellEnd"/>
             <w:r>
-              <w:t>” con el mensaje “¿</w:t>
-            </w:r>
-            <w:r>
-              <w:t>Estás</w:t>
-            </w:r>
-            <w:r>
-              <w:t xml:space="preserve"> seguro de abandonar la operación?” junto con los botones “Aceptar” y “Cancelar”.</w:t>
-            </w:r>
-          </w:p>
-          <w:p>
-            <w:pPr>
-              <w:pStyle w:val="Prrafodelista"/>
-              <w:numPr>
-                <w:ilvl w:val="0"/>
-                <w:numId w:val="4"/>
-              </w:numPr>
-              <w:jc w:val="both"/>
-            </w:pPr>
-            <w:r>
-              <w:t xml:space="preserve">Si el </w:t>
-            </w:r>
-            <w:r>
-              <w:t>administrador</w:t>
-            </w:r>
-            <w:r>
-              <w:t xml:space="preserve"> da clic en el botón </w:t>
-            </w:r>
-            <w:r>
-              <w:t>“</w:t>
-            </w:r>
-            <w:r>
-              <w:t>Aceptar”.</w:t>
-            </w:r>
-          </w:p>
-          <w:p>
-            <w:pPr>
-              <w:pStyle w:val="Prrafodelista"/>
-              <w:numPr>
-                <w:ilvl w:val="0"/>
-                <w:numId w:val="4"/>
-              </w:numPr>
-              <w:jc w:val="both"/>
-            </w:pPr>
-            <w:r>
-              <w:t xml:space="preserve">El sistema cierra la ventana </w:t>
-            </w:r>
-            <w:r>
-              <w:t>“</w:t>
-            </w:r>
-            <w:proofErr w:type="spellStart"/>
-            <w:r>
-              <w:t>ConfirmationView</w:t>
-            </w:r>
-            <w:proofErr w:type="spellEnd"/>
-            <w:r>
-              <w:t>”, “</w:t>
-            </w:r>
-            <w:proofErr w:type="spellStart"/>
-            <w:r>
-              <w:t>RegistrarProductoView</w:t>
-            </w:r>
-            <w:proofErr w:type="spellEnd"/>
-            <w:r>
-              <w:t>” y regresa</w:t>
-            </w:r>
-            <w:r>
-              <w:t xml:space="preserve"> al flujo normal en el último paso.</w:t>
-            </w:r>
-          </w:p>
-          <w:p>
-            <w:pPr>
-              <w:pStyle w:val="Prrafodelista"/>
-              <w:numPr>
-                <w:ilvl w:val="0"/>
-                <w:numId w:val="4"/>
-              </w:numPr>
-              <w:jc w:val="both"/>
-            </w:pPr>
-            <w:r>
-              <w:t xml:space="preserve">Si el </w:t>
-            </w:r>
-            <w:r>
-              <w:t>administrador</w:t>
-            </w:r>
-            <w:r>
-              <w:t xml:space="preserve"> da clic en el botón </w:t>
-            </w:r>
-            <w:r>
-              <w:t>“</w:t>
-            </w:r>
-            <w:r>
-              <w:t>Cancelar”.</w:t>
-            </w:r>
-          </w:p>
-          <w:p>
-            <w:pPr>
-              <w:pStyle w:val="Prrafodelista"/>
-              <w:numPr>
-                <w:ilvl w:val="0"/>
-                <w:numId w:val="4"/>
-              </w:numPr>
-              <w:jc w:val="both"/>
-            </w:pPr>
-            <w:r>
-              <w:t xml:space="preserve">El sistema cierra la ventana </w:t>
-            </w:r>
-            <w:r>
-              <w:t>“</w:t>
-            </w:r>
-            <w:proofErr w:type="spellStart"/>
-            <w:r>
-              <w:t>ConfirmationView</w:t>
-            </w:r>
-            <w:proofErr w:type="spellEnd"/>
-            <w:r>
-              <w:t xml:space="preserve"> </w:t>
-            </w:r>
-            <w:proofErr w:type="gramStart"/>
-            <w:r>
-              <w:t>“ y</w:t>
-            </w:r>
-            <w:proofErr w:type="gramEnd"/>
-            <w:r>
-              <w:t xml:space="preserve"> regresa al flujo normal en el paso 2.</w:t>
-            </w:r>
-          </w:p>
-          <w:p>
-            <w:pPr>
-              <w:jc w:val="both"/>
-            </w:pPr>
-            <w:r>
-              <w:t>FA-02 Datos inválidos</w:t>
-            </w:r>
-          </w:p>
-          <w:p>
-            <w:pPr>
-              <w:pStyle w:val="Prrafodelista"/>
-              <w:numPr>
-                <w:ilvl w:val="0"/>
-                <w:numId w:val="10"/>
-              </w:numPr>
-              <w:jc w:val="both"/>
-            </w:pPr>
-            <w:r>
-              <w:t>El sistema muestra la ventana</w:t>
-            </w:r>
-            <w:r>
-              <w:t xml:space="preserve"> “</w:t>
-            </w:r>
-            <w:proofErr w:type="spellStart"/>
-            <w:r>
-              <w:t>AdvertenciaView</w:t>
-            </w:r>
-            <w:proofErr w:type="spellEnd"/>
-            <w:r>
-              <w:t>” con el mensaje “Datos inválidos, verifíquelos” junto con el botón “Aceptar”.</w:t>
-            </w:r>
-          </w:p>
-          <w:p>
-            <w:pPr>
-              <w:pStyle w:val="Prrafodelista"/>
-              <w:numPr>
-                <w:ilvl w:val="0"/>
-                <w:numId w:val="10"/>
-              </w:numPr>
-              <w:jc w:val="both"/>
-            </w:pPr>
-            <w:r>
-              <w:t>El administrador da clic en el botón “Aceptar”.</w:t>
-            </w:r>
-          </w:p>
-          <w:p>
-            <w:pPr>
-              <w:pStyle w:val="Prrafodelista"/>
-              <w:numPr>
-                <w:ilvl w:val="0"/>
-                <w:numId w:val="10"/>
-              </w:numPr>
-              <w:jc w:val="both"/>
-            </w:pPr>
-            <w:r>
-              <w:t>Regresa al flujo normal en el paso 2.</w:t>
+              <w:t>” y regresa al flujo normal en el último paso.</w:t>
             </w:r>
           </w:p>
         </w:tc>
@@ -832,9 +630,8 @@
               <w:pStyle w:val="Prrafodelista"/>
               <w:numPr>
                 <w:ilvl w:val="0"/>
-                <w:numId w:val="8"/>
+                <w:numId w:val="13"/>
               </w:numPr>
-              <w:spacing w:after="160" w:line="278" w:lineRule="auto"/>
               <w:jc w:val="both"/>
             </w:pPr>
             <w:r>
@@ -852,13 +649,13 @@
               <w:t>”</w:t>
             </w:r>
             <w:r>
-              <w:t xml:space="preserve"> con el mensaje “No se pudo conectar a </w:t>
-            </w:r>
-            <w:r>
-              <w:t>la red de la empresa</w:t>
-            </w:r>
-            <w:r>
-              <w:t>, por favor revise su conexión” junto con un botón de aceptar.</w:t>
+              <w:t xml:space="preserve"> con el mensaje “</w:t>
+            </w:r>
+            <w:r>
+              <w:t>No se pudo conectar a la red del supermercado, inténtelo de nuevo más tarde</w:t>
+            </w:r>
+            <w:r>
+              <w:t>” junto con un botón de aceptar.</w:t>
             </w:r>
           </w:p>
           <w:p>
@@ -866,13 +663,12 @@
               <w:pStyle w:val="Prrafodelista"/>
               <w:numPr>
                 <w:ilvl w:val="0"/>
-                <w:numId w:val="8"/>
+                <w:numId w:val="12"/>
               </w:numPr>
               <w:spacing w:after="160" w:line="278" w:lineRule="auto"/>
               <w:jc w:val="both"/>
             </w:pPr>
             <w:r>
-              <w:lastRenderedPageBreak/>
               <w:t xml:space="preserve">El </w:t>
             </w:r>
             <w:r>
@@ -887,7 +683,7 @@
               <w:pStyle w:val="Prrafodelista"/>
               <w:numPr>
                 <w:ilvl w:val="0"/>
-                <w:numId w:val="8"/>
+                <w:numId w:val="12"/>
               </w:numPr>
               <w:spacing w:after="160" w:line="278" w:lineRule="auto"/>
               <w:jc w:val="both"/>
@@ -929,193 +725,13 @@
               <w:pStyle w:val="Prrafodelista"/>
               <w:numPr>
                 <w:ilvl w:val="0"/>
-                <w:numId w:val="8"/>
+                <w:numId w:val="12"/>
               </w:numPr>
               <w:spacing w:after="160" w:line="278" w:lineRule="auto"/>
               <w:jc w:val="both"/>
             </w:pPr>
             <w:r>
-              <w:t>Regresa al flujo normal en el último paso.</w:t>
-            </w:r>
-          </w:p>
-          <w:p>
-            <w:pPr>
-              <w:jc w:val="both"/>
-            </w:pPr>
-            <w:r>
-              <w:t>EX-02 No se Encontró Donde Registrar la Información</w:t>
-            </w:r>
-          </w:p>
-          <w:p>
-            <w:pPr>
-              <w:pStyle w:val="Prrafodelista"/>
-              <w:numPr>
-                <w:ilvl w:val="0"/>
-                <w:numId w:val="9"/>
-              </w:numPr>
-              <w:spacing w:after="160" w:line="23" w:lineRule="atLeast"/>
-              <w:jc w:val="both"/>
-              <w:rPr>
-                <w:rFonts w:eastAsia="Arial"/>
-                <w:szCs w:val="22"/>
-              </w:rPr>
-            </w:pPr>
-            <w:r>
-              <w:rPr>
-                <w:rFonts w:eastAsia="Arial"/>
-                <w:szCs w:val="22"/>
-              </w:rPr>
-              <w:t xml:space="preserve">El sistema muestra en pantalla la ventana </w:t>
-            </w:r>
-            <w:r>
-              <w:rPr>
-                <w:rFonts w:eastAsia="Arial"/>
-                <w:szCs w:val="22"/>
-              </w:rPr>
-              <w:t>“</w:t>
-            </w:r>
-            <w:proofErr w:type="spellStart"/>
-            <w:r>
-              <w:t>ErrorView</w:t>
-            </w:r>
-            <w:proofErr w:type="spellEnd"/>
-            <w:r>
-              <w:t>”</w:t>
-            </w:r>
-            <w:r>
-              <w:rPr>
-                <w:rFonts w:eastAsia="Arial"/>
-                <w:szCs w:val="22"/>
-              </w:rPr>
-              <w:t xml:space="preserve"> con el mensaje “No se pudo encontrar </w:t>
-            </w:r>
-            <w:r>
-              <w:rPr>
-                <w:rFonts w:eastAsia="Arial"/>
-                <w:szCs w:val="22"/>
-              </w:rPr>
-              <w:t>el lugar</w:t>
-            </w:r>
-            <w:r>
-              <w:rPr>
-                <w:rFonts w:eastAsia="Arial"/>
-                <w:szCs w:val="22"/>
-              </w:rPr>
-              <w:t xml:space="preserve"> donde registrar la información, comuníquelo con el administrador” junto con un botón de aceptar.</w:t>
-            </w:r>
-          </w:p>
-          <w:p>
-            <w:pPr>
-              <w:pStyle w:val="Prrafodelista"/>
-              <w:numPr>
-                <w:ilvl w:val="0"/>
-                <w:numId w:val="9"/>
-              </w:numPr>
-              <w:spacing w:after="160" w:line="23" w:lineRule="atLeast"/>
-              <w:jc w:val="both"/>
-              <w:rPr>
-                <w:rFonts w:eastAsia="Arial"/>
-                <w:szCs w:val="22"/>
-              </w:rPr>
-            </w:pPr>
-            <w:r>
-              <w:rPr>
-                <w:rFonts w:eastAsia="Arial"/>
-                <w:szCs w:val="22"/>
-              </w:rPr>
-              <w:t xml:space="preserve">El </w:t>
-            </w:r>
-            <w:r>
-              <w:rPr>
-                <w:rFonts w:eastAsia="Arial"/>
-                <w:szCs w:val="22"/>
-              </w:rPr>
-              <w:t>cajero</w:t>
-            </w:r>
-            <w:r>
-              <w:rPr>
-                <w:rFonts w:eastAsia="Arial"/>
-                <w:szCs w:val="22"/>
-              </w:rPr>
-              <w:t xml:space="preserve"> da clic en “Aceptar”.</w:t>
-            </w:r>
-          </w:p>
-          <w:p>
-            <w:pPr>
-              <w:pStyle w:val="Prrafodelista"/>
-              <w:numPr>
-                <w:ilvl w:val="0"/>
-                <w:numId w:val="9"/>
-              </w:numPr>
-              <w:spacing w:after="160" w:line="23" w:lineRule="atLeast"/>
-              <w:jc w:val="both"/>
-              <w:rPr>
-                <w:rFonts w:eastAsia="Arial"/>
-                <w:szCs w:val="22"/>
-              </w:rPr>
-            </w:pPr>
-            <w:r>
-              <w:rPr>
-                <w:rFonts w:eastAsia="Arial"/>
-                <w:szCs w:val="22"/>
-              </w:rPr>
-              <w:t>El sistema cierra las ventanas</w:t>
-            </w:r>
-            <w:r>
-              <w:rPr>
-                <w:rFonts w:eastAsia="Arial"/>
-                <w:szCs w:val="22"/>
-              </w:rPr>
-              <w:t xml:space="preserve"> </w:t>
-            </w:r>
-            <w:r>
-              <w:t>“</w:t>
-            </w:r>
-            <w:proofErr w:type="spellStart"/>
-            <w:r>
-              <w:t>ErrorView</w:t>
-            </w:r>
-            <w:proofErr w:type="spellEnd"/>
-            <w:r>
-              <w:t>”</w:t>
-            </w:r>
-            <w:r>
-              <w:t xml:space="preserve"> y </w:t>
-            </w:r>
-            <w:r>
-              <w:t>“</w:t>
-            </w:r>
-            <w:proofErr w:type="spellStart"/>
-            <w:r>
-              <w:t>RegistrarProductoView</w:t>
-            </w:r>
-            <w:proofErr w:type="spellEnd"/>
-            <w:r>
-              <w:t>”</w:t>
-            </w:r>
-            <w:r>
-              <w:t>.</w:t>
-            </w:r>
-          </w:p>
-          <w:p>
-            <w:pPr>
-              <w:pStyle w:val="Prrafodelista"/>
-              <w:numPr>
-                <w:ilvl w:val="0"/>
-                <w:numId w:val="9"/>
-              </w:numPr>
-              <w:spacing w:after="160" w:line="23" w:lineRule="atLeast"/>
-              <w:jc w:val="both"/>
-              <w:rPr>
-                <w:rFonts w:eastAsia="Arial"/>
-                <w:szCs w:val="22"/>
-              </w:rPr>
-            </w:pPr>
-            <w:r>
-              <w:rPr>
-                <w:rFonts w:eastAsia="Arial"/>
-                <w:szCs w:val="22"/>
-              </w:rPr>
+              <w:lastRenderedPageBreak/>
               <w:t>Regresa al flujo normal en el último paso.</w:t>
             </w:r>
           </w:p>
@@ -1153,7 +769,37 @@
               <w:jc w:val="both"/>
             </w:pPr>
             <w:r>
-              <w:t>POS-01 El PRODUCTO queda registrado en la base de datos.</w:t>
+              <w:t>POS-01 El estado de ubicación de un PRODUCTO se registra en la base de datos correctamente.</w:t>
+            </w:r>
+          </w:p>
+          <w:p>
+            <w:pPr>
+              <w:jc w:val="both"/>
+            </w:pPr>
+            <w:r>
+              <w:t>POS-02 El precio de venta de cada PRODUCTO se registra en la base de datos correctamente.</w:t>
+            </w:r>
+          </w:p>
+          <w:p>
+            <w:pPr>
+              <w:jc w:val="both"/>
+            </w:pPr>
+            <w:r>
+              <w:t>POS-03 El estado y la fecha de entrega del PEDIDO se registran en la base de datos correctamente.</w:t>
+            </w:r>
+          </w:p>
+          <w:p>
+            <w:pPr>
+              <w:jc w:val="both"/>
+            </w:pPr>
+            <w:r>
+              <w:t xml:space="preserve">POS-04 La CATEGORIA seleccionada </w:t>
+            </w:r>
+            <w:r>
+              <w:t>se</w:t>
+            </w:r>
+            <w:r>
+              <w:t xml:space="preserve"> asocia con cada PRODUCTO del PEDIDO en la base de datos.</w:t>
             </w:r>
           </w:p>
           <w:p>
@@ -1271,6 +917,95 @@
     </w:lvl>
   </w:abstractNum>
   <w:abstractNum w:abstractNumId="1" w15:restartNumberingAfterBreak="0">
+    <w:nsid w:val="00E17735"/>
+    <w:multiLevelType w:val="hybridMultilevel"/>
+    <w:tmpl w:val="7CBA8834"/>
+    <w:lvl w:ilvl="0" w:tplc="0409000F">
+      <w:start w:val="1"/>
+      <w:numFmt w:val="decimal"/>
+      <w:lvlText w:val="%1."/>
+      <w:lvlJc w:val="left"/>
+      <w:pPr>
+        <w:ind w:left="720" w:hanging="360"/>
+      </w:pPr>
+      <w:rPr>
+        <w:rFonts w:hint="default"/>
+      </w:rPr>
+    </w:lvl>
+    <w:lvl w:ilvl="1" w:tplc="04090019" w:tentative="1">
+      <w:start w:val="1"/>
+      <w:numFmt w:val="lowerLetter"/>
+      <w:lvlText w:val="%2."/>
+      <w:lvlJc w:val="left"/>
+      <w:pPr>
+        <w:ind w:left="1440" w:hanging="360"/>
+      </w:pPr>
+    </w:lvl>
+    <w:lvl w:ilvl="2" w:tplc="0409001B" w:tentative="1">
+      <w:start w:val="1"/>
+      <w:numFmt w:val="lowerRoman"/>
+      <w:lvlText w:val="%3."/>
+      <w:lvlJc w:val="right"/>
+      <w:pPr>
+        <w:ind w:left="2160" w:hanging="180"/>
+      </w:pPr>
+    </w:lvl>
+    <w:lvl w:ilvl="3" w:tplc="0409000F" w:tentative="1">
+      <w:start w:val="1"/>
+      <w:numFmt w:val="decimal"/>
+      <w:lvlText w:val="%4."/>
+      <w:lvlJc w:val="left"/>
+      <w:pPr>
+        <w:ind w:left="2880" w:hanging="360"/>
+      </w:pPr>
+    </w:lvl>
+    <w:lvl w:ilvl="4" w:tplc="04090019" w:tentative="1">
+      <w:start w:val="1"/>
+      <w:numFmt w:val="lowerLetter"/>
+      <w:lvlText w:val="%5."/>
+      <w:lvlJc w:val="left"/>
+      <w:pPr>
+        <w:ind w:left="3600" w:hanging="360"/>
+      </w:pPr>
+    </w:lvl>
+    <w:lvl w:ilvl="5" w:tplc="0409001B" w:tentative="1">
+      <w:start w:val="1"/>
+      <w:numFmt w:val="lowerRoman"/>
+      <w:lvlText w:val="%6."/>
+      <w:lvlJc w:val="right"/>
+      <w:pPr>
+        <w:ind w:left="4320" w:hanging="180"/>
+      </w:pPr>
+    </w:lvl>
+    <w:lvl w:ilvl="6" w:tplc="0409000F" w:tentative="1">
+      <w:start w:val="1"/>
+      <w:numFmt w:val="decimal"/>
+      <w:lvlText w:val="%7."/>
+      <w:lvlJc w:val="left"/>
+      <w:pPr>
+        <w:ind w:left="5040" w:hanging="360"/>
+      </w:pPr>
+    </w:lvl>
+    <w:lvl w:ilvl="7" w:tplc="04090019" w:tentative="1">
+      <w:start w:val="1"/>
+      <w:numFmt w:val="lowerLetter"/>
+      <w:lvlText w:val="%8."/>
+      <w:lvlJc w:val="left"/>
+      <w:pPr>
+        <w:ind w:left="5760" w:hanging="360"/>
+      </w:pPr>
+    </w:lvl>
+    <w:lvl w:ilvl="8" w:tplc="0409001B" w:tentative="1">
+      <w:start w:val="1"/>
+      <w:numFmt w:val="lowerRoman"/>
+      <w:lvlText w:val="%9."/>
+      <w:lvlJc w:val="right"/>
+      <w:pPr>
+        <w:ind w:left="6480" w:hanging="180"/>
+      </w:pPr>
+    </w:lvl>
+  </w:abstractNum>
+  <w:abstractNum w:abstractNumId="2" w15:restartNumberingAfterBreak="0">
     <w:nsid w:val="13FE3A59"/>
     <w:multiLevelType w:val="hybridMultilevel"/>
     <w:tmpl w:val="64BAA67C"/>
@@ -1359,7 +1094,96 @@
       </w:pPr>
     </w:lvl>
   </w:abstractNum>
-  <w:abstractNum w:abstractNumId="2" w15:restartNumberingAfterBreak="0">
+  <w:abstractNum w:abstractNumId="3" w15:restartNumberingAfterBreak="0">
+    <w:nsid w:val="150A621E"/>
+    <w:multiLevelType w:val="hybridMultilevel"/>
+    <w:tmpl w:val="5F244598"/>
+    <w:lvl w:ilvl="0" w:tplc="0409000F">
+      <w:start w:val="1"/>
+      <w:numFmt w:val="decimal"/>
+      <w:lvlText w:val="%1."/>
+      <w:lvlJc w:val="left"/>
+      <w:pPr>
+        <w:ind w:left="720" w:hanging="360"/>
+      </w:pPr>
+      <w:rPr>
+        <w:rFonts w:hint="default"/>
+      </w:rPr>
+    </w:lvl>
+    <w:lvl w:ilvl="1" w:tplc="04090019" w:tentative="1">
+      <w:start w:val="1"/>
+      <w:numFmt w:val="lowerLetter"/>
+      <w:lvlText w:val="%2."/>
+      <w:lvlJc w:val="left"/>
+      <w:pPr>
+        <w:ind w:left="1440" w:hanging="360"/>
+      </w:pPr>
+    </w:lvl>
+    <w:lvl w:ilvl="2" w:tplc="0409001B" w:tentative="1">
+      <w:start w:val="1"/>
+      <w:numFmt w:val="lowerRoman"/>
+      <w:lvlText w:val="%3."/>
+      <w:lvlJc w:val="right"/>
+      <w:pPr>
+        <w:ind w:left="2160" w:hanging="180"/>
+      </w:pPr>
+    </w:lvl>
+    <w:lvl w:ilvl="3" w:tplc="0409000F" w:tentative="1">
+      <w:start w:val="1"/>
+      <w:numFmt w:val="decimal"/>
+      <w:lvlText w:val="%4."/>
+      <w:lvlJc w:val="left"/>
+      <w:pPr>
+        <w:ind w:left="2880" w:hanging="360"/>
+      </w:pPr>
+    </w:lvl>
+    <w:lvl w:ilvl="4" w:tplc="04090019" w:tentative="1">
+      <w:start w:val="1"/>
+      <w:numFmt w:val="lowerLetter"/>
+      <w:lvlText w:val="%5."/>
+      <w:lvlJc w:val="left"/>
+      <w:pPr>
+        <w:ind w:left="3600" w:hanging="360"/>
+      </w:pPr>
+    </w:lvl>
+    <w:lvl w:ilvl="5" w:tplc="0409001B" w:tentative="1">
+      <w:start w:val="1"/>
+      <w:numFmt w:val="lowerRoman"/>
+      <w:lvlText w:val="%6."/>
+      <w:lvlJc w:val="right"/>
+      <w:pPr>
+        <w:ind w:left="4320" w:hanging="180"/>
+      </w:pPr>
+    </w:lvl>
+    <w:lvl w:ilvl="6" w:tplc="0409000F" w:tentative="1">
+      <w:start w:val="1"/>
+      <w:numFmt w:val="decimal"/>
+      <w:lvlText w:val="%7."/>
+      <w:lvlJc w:val="left"/>
+      <w:pPr>
+        <w:ind w:left="5040" w:hanging="360"/>
+      </w:pPr>
+    </w:lvl>
+    <w:lvl w:ilvl="7" w:tplc="04090019" w:tentative="1">
+      <w:start w:val="1"/>
+      <w:numFmt w:val="lowerLetter"/>
+      <w:lvlText w:val="%8."/>
+      <w:lvlJc w:val="left"/>
+      <w:pPr>
+        <w:ind w:left="5760" w:hanging="360"/>
+      </w:pPr>
+    </w:lvl>
+    <w:lvl w:ilvl="8" w:tplc="0409001B" w:tentative="1">
+      <w:start w:val="1"/>
+      <w:numFmt w:val="lowerRoman"/>
+      <w:lvlText w:val="%9."/>
+      <w:lvlJc w:val="right"/>
+      <w:pPr>
+        <w:ind w:left="6480" w:hanging="180"/>
+      </w:pPr>
+    </w:lvl>
+  </w:abstractNum>
+  <w:abstractNum w:abstractNumId="4" w15:restartNumberingAfterBreak="0">
     <w:nsid w:val="1DAB6AE7"/>
     <w:multiLevelType w:val="hybridMultilevel"/>
     <w:tmpl w:val="1B9474AA"/>
@@ -1448,7 +1272,7 @@
       </w:pPr>
     </w:lvl>
   </w:abstractNum>
-  <w:abstractNum w:abstractNumId="3" w15:restartNumberingAfterBreak="0">
+  <w:abstractNum w:abstractNumId="5" w15:restartNumberingAfterBreak="0">
     <w:nsid w:val="1E903F3B"/>
     <w:multiLevelType w:val="hybridMultilevel"/>
     <w:tmpl w:val="3626B86A"/>
@@ -1537,7 +1361,7 @@
       </w:pPr>
     </w:lvl>
   </w:abstractNum>
-  <w:abstractNum w:abstractNumId="4" w15:restartNumberingAfterBreak="0">
+  <w:abstractNum w:abstractNumId="6" w15:restartNumberingAfterBreak="0">
     <w:nsid w:val="2D2D55FC"/>
     <w:multiLevelType w:val="hybridMultilevel"/>
     <w:tmpl w:val="3E42FD74"/>
@@ -1626,7 +1450,7 @@
       </w:pPr>
     </w:lvl>
   </w:abstractNum>
-  <w:abstractNum w:abstractNumId="5" w15:restartNumberingAfterBreak="0">
+  <w:abstractNum w:abstractNumId="7" w15:restartNumberingAfterBreak="0">
     <w:nsid w:val="3D314F56"/>
     <w:multiLevelType w:val="hybridMultilevel"/>
     <w:tmpl w:val="76FACE2E"/>
@@ -1715,7 +1539,7 @@
       </w:pPr>
     </w:lvl>
   </w:abstractNum>
-  <w:abstractNum w:abstractNumId="6" w15:restartNumberingAfterBreak="0">
+  <w:abstractNum w:abstractNumId="8" w15:restartNumberingAfterBreak="0">
     <w:nsid w:val="43CD5C25"/>
     <w:multiLevelType w:val="hybridMultilevel"/>
     <w:tmpl w:val="5B9E28C0"/>
@@ -1804,7 +1628,7 @@
       </w:pPr>
     </w:lvl>
   </w:abstractNum>
-  <w:abstractNum w:abstractNumId="7" w15:restartNumberingAfterBreak="0">
+  <w:abstractNum w:abstractNumId="9" w15:restartNumberingAfterBreak="0">
     <w:nsid w:val="51A73A68"/>
     <w:multiLevelType w:val="hybridMultilevel"/>
     <w:tmpl w:val="56429370"/>
@@ -1893,7 +1717,7 @@
       </w:pPr>
     </w:lvl>
   </w:abstractNum>
-  <w:abstractNum w:abstractNumId="8" w15:restartNumberingAfterBreak="0">
+  <w:abstractNum w:abstractNumId="10" w15:restartNumberingAfterBreak="0">
     <w:nsid w:val="62DD0A0D"/>
     <w:multiLevelType w:val="hybridMultilevel"/>
     <w:tmpl w:val="36C6C4D2"/>
@@ -2005,7 +1829,7 @@
       </w:rPr>
     </w:lvl>
   </w:abstractNum>
-  <w:abstractNum w:abstractNumId="9" w15:restartNumberingAfterBreak="0">
+  <w:abstractNum w:abstractNumId="11" w15:restartNumberingAfterBreak="0">
     <w:nsid w:val="6AE17504"/>
     <w:multiLevelType w:val="hybridMultilevel"/>
     <w:tmpl w:val="74601E1E"/>
@@ -2094,35 +1918,133 @@
       </w:pPr>
     </w:lvl>
   </w:abstractNum>
+  <w:abstractNum w:abstractNumId="12" w15:restartNumberingAfterBreak="0">
+    <w:nsid w:val="76032DC1"/>
+    <w:multiLevelType w:val="hybridMultilevel"/>
+    <w:tmpl w:val="14F2D85A"/>
+    <w:lvl w:ilvl="0" w:tplc="0409000F">
+      <w:start w:val="1"/>
+      <w:numFmt w:val="decimal"/>
+      <w:lvlText w:val="%1."/>
+      <w:lvlJc w:val="left"/>
+      <w:pPr>
+        <w:ind w:left="720" w:hanging="360"/>
+      </w:pPr>
+      <w:rPr>
+        <w:rFonts w:hint="default"/>
+      </w:rPr>
+    </w:lvl>
+    <w:lvl w:ilvl="1" w:tplc="04090019" w:tentative="1">
+      <w:start w:val="1"/>
+      <w:numFmt w:val="lowerLetter"/>
+      <w:lvlText w:val="%2."/>
+      <w:lvlJc w:val="left"/>
+      <w:pPr>
+        <w:ind w:left="1440" w:hanging="360"/>
+      </w:pPr>
+    </w:lvl>
+    <w:lvl w:ilvl="2" w:tplc="0409001B" w:tentative="1">
+      <w:start w:val="1"/>
+      <w:numFmt w:val="lowerRoman"/>
+      <w:lvlText w:val="%3."/>
+      <w:lvlJc w:val="right"/>
+      <w:pPr>
+        <w:ind w:left="2160" w:hanging="180"/>
+      </w:pPr>
+    </w:lvl>
+    <w:lvl w:ilvl="3" w:tplc="0409000F" w:tentative="1">
+      <w:start w:val="1"/>
+      <w:numFmt w:val="decimal"/>
+      <w:lvlText w:val="%4."/>
+      <w:lvlJc w:val="left"/>
+      <w:pPr>
+        <w:ind w:left="2880" w:hanging="360"/>
+      </w:pPr>
+    </w:lvl>
+    <w:lvl w:ilvl="4" w:tplc="04090019" w:tentative="1">
+      <w:start w:val="1"/>
+      <w:numFmt w:val="lowerLetter"/>
+      <w:lvlText w:val="%5."/>
+      <w:lvlJc w:val="left"/>
+      <w:pPr>
+        <w:ind w:left="3600" w:hanging="360"/>
+      </w:pPr>
+    </w:lvl>
+    <w:lvl w:ilvl="5" w:tplc="0409001B" w:tentative="1">
+      <w:start w:val="1"/>
+      <w:numFmt w:val="lowerRoman"/>
+      <w:lvlText w:val="%6."/>
+      <w:lvlJc w:val="right"/>
+      <w:pPr>
+        <w:ind w:left="4320" w:hanging="180"/>
+      </w:pPr>
+    </w:lvl>
+    <w:lvl w:ilvl="6" w:tplc="0409000F" w:tentative="1">
+      <w:start w:val="1"/>
+      <w:numFmt w:val="decimal"/>
+      <w:lvlText w:val="%7."/>
+      <w:lvlJc w:val="left"/>
+      <w:pPr>
+        <w:ind w:left="5040" w:hanging="360"/>
+      </w:pPr>
+    </w:lvl>
+    <w:lvl w:ilvl="7" w:tplc="04090019" w:tentative="1">
+      <w:start w:val="1"/>
+      <w:numFmt w:val="lowerLetter"/>
+      <w:lvlText w:val="%8."/>
+      <w:lvlJc w:val="left"/>
+      <w:pPr>
+        <w:ind w:left="5760" w:hanging="360"/>
+      </w:pPr>
+    </w:lvl>
+    <w:lvl w:ilvl="8" w:tplc="0409001B" w:tentative="1">
+      <w:start w:val="1"/>
+      <w:numFmt w:val="lowerRoman"/>
+      <w:lvlText w:val="%9."/>
+      <w:lvlJc w:val="right"/>
+      <w:pPr>
+        <w:ind w:left="6480" w:hanging="180"/>
+      </w:pPr>
+    </w:lvl>
+  </w:abstractNum>
   <w:num w:numId="1" w16cid:durableId="1540433531">
-    <w:abstractNumId w:val="8"/>
+    <w:abstractNumId w:val="10"/>
   </w:num>
   <w:num w:numId="2" w16cid:durableId="1057048595">
+    <w:abstractNumId w:val="11"/>
+  </w:num>
+  <w:num w:numId="3" w16cid:durableId="1600135780">
+    <w:abstractNumId w:val="4"/>
+  </w:num>
+  <w:num w:numId="4" w16cid:durableId="475494482">
     <w:abstractNumId w:val="9"/>
   </w:num>
-  <w:num w:numId="3" w16cid:durableId="1600135780">
-    <w:abstractNumId w:val="2"/>
+  <w:num w:numId="5" w16cid:durableId="290944375">
+    <w:abstractNumId w:val="5"/>
   </w:num>
-  <w:num w:numId="4" w16cid:durableId="475494482">
+  <w:num w:numId="6" w16cid:durableId="986933752">
+    <w:abstractNumId w:val="6"/>
+  </w:num>
+  <w:num w:numId="7" w16cid:durableId="1655530073">
     <w:abstractNumId w:val="7"/>
   </w:num>
-  <w:num w:numId="5" w16cid:durableId="290944375">
-    <w:abstractNumId w:val="3"/>
-  </w:num>
-  <w:num w:numId="6" w16cid:durableId="986933752">
-    <w:abstractNumId w:val="4"/>
-  </w:num>
-  <w:num w:numId="7" w16cid:durableId="1655530073">
-    <w:abstractNumId w:val="5"/>
-  </w:num>
   <w:num w:numId="8" w16cid:durableId="1630431516">
-    <w:abstractNumId w:val="6"/>
+    <w:abstractNumId w:val="8"/>
   </w:num>
   <w:num w:numId="9" w16cid:durableId="1684700143">
     <w:abstractNumId w:val="0"/>
   </w:num>
   <w:num w:numId="10" w16cid:durableId="535895406">
+    <w:abstractNumId w:val="2"/>
+  </w:num>
+  <w:num w:numId="11" w16cid:durableId="636105925">
+    <w:abstractNumId w:val="3"/>
+  </w:num>
+  <w:num w:numId="12" w16cid:durableId="2119786203">
     <w:abstractNumId w:val="1"/>
+  </w:num>
+  <w:num w:numId="13" w16cid:durableId="590166469">
+    <w:abstractNumId w:val="12"/>
   </w:num>
 </w:numbering>
 </file>
@@ -2527,6 +2449,7 @@
   <w:style w:type="paragraph" w:default="1" w:styleId="Normal">
     <w:name w:val="Normal"/>
     <w:qFormat/>
+    <w:rsid w:val="00A31F40"/>
   </w:style>
   <w:style w:type="paragraph" w:styleId="Ttulo1">
     <w:name w:val="heading 1"/>

</xml_diff>

<commit_message>
Se modificó la descripción de CU-03 para agregar el apartado ganancia como rellenable
</commit_message>
<xml_diff>
--- a/Documentación/CU-03_RegistrarProducto/Descripción.docx
+++ b/Documentación/CU-03_RegistrarProducto/Descripción.docx
@@ -297,7 +297,7 @@
             </w:r>
             <w:proofErr w:type="spellEnd"/>
             <w:r>
-              <w:t xml:space="preserve">” que muestra la tabla “Pedidos” con los PEDIDOS recuperados con los campos “No pedido”, “Fecha entrega” y “Proveedor”, también muestra una tabla “productos” con los campos “Nombre”, “Cantidad”, “Precio”, “Categoría” junto con el apartado de tipo </w:t>
+              <w:t xml:space="preserve">” que muestra la tabla “Pedidos” con los PEDIDOS recuperados con los campos “No pedido”, “Fecha entrega” y “Proveedor”, también muestra una tabla “productos” con los campos “Nombre”, “Cantidad”, “Precio de compra”, “Categoría” junto con el apartado de tipo </w:t>
             </w:r>
             <w:proofErr w:type="spellStart"/>
             <w:r>
@@ -305,7 +305,7 @@
             </w:r>
             <w:proofErr w:type="spellEnd"/>
             <w:r>
-              <w:t xml:space="preserve"> “Categoría” (inhabilitado), los botones “Registrar” (Inhabilitado) y “Cancelar”. </w:t>
+              <w:t xml:space="preserve"> “Categoría” (inhabilitado), y el apartado rellenable “Ganancia”, junto los botones “Registrar” (Inhabilitado) y “Cancelar”. </w:t>
             </w:r>
           </w:p>
           <w:p>
@@ -364,7 +364,7 @@
             </w:r>
             <w:proofErr w:type="spellEnd"/>
             <w:r>
-              <w:t>”.</w:t>
+              <w:t>” y el apartado “Ganancia”.</w:t>
             </w:r>
           </w:p>
           <w:p>
@@ -377,7 +377,7 @@
               <w:jc w:val="both"/>
             </w:pPr>
             <w:r>
-              <w:t>El personal de paquetería selecciona cada PRODUCTO del PEDIDO y selecciona la CATEGORIA. (FA-01)</w:t>
+              <w:t>El personal de paquetería selecciona cada producto del pedido y rellena los campos “Categoría” y “Ganancia” en cada producto del pedido. (FA-01)</w:t>
             </w:r>
           </w:p>
           <w:p>
@@ -432,7 +432,7 @@
             </w:r>
             <w:proofErr w:type="spellEnd"/>
             <w:r>
-              <w:t xml:space="preserve"> del PEDIDO con el estado de ubicación “En inventario” asocia la CATEGORIA seleccionada de cada PRODUCTO, también agrega el estado “Entregado” y la fecha de entrega del PEDIDO seleccionado, también se registra el precio de venta de cada PRODUCTO dependiendo del porcentaje en la CATEGORIA del PRODUCTO en la base de datos (EX-01),</w:t>
+              <w:t xml:space="preserve"> del PEDIDO con el estado de ubicación “En inventario” asocia la CATEGORIA seleccionada de cada PRODUCTO, también agrega el estado “Entregado” y la fecha de entrega del PEDIDO seleccionado, también se registra el precio de venta actual de cada PRODUCTO sumando la ganancia registrada con el precio de compra del PRODUCTO en la base de datos (EX-01),</w:t>
             </w:r>
           </w:p>
           <w:p>
@@ -669,6 +669,7 @@
               <w:jc w:val="both"/>
             </w:pPr>
             <w:r>
+              <w:lastRenderedPageBreak/>
               <w:t xml:space="preserve">El </w:t>
             </w:r>
             <w:r>
@@ -731,7 +732,6 @@
               <w:jc w:val="both"/>
             </w:pPr>
             <w:r>
-              <w:lastRenderedPageBreak/>
               <w:t>Regresa al flujo normal en el último paso.</w:t>
             </w:r>
           </w:p>
@@ -777,7 +777,7 @@
               <w:jc w:val="both"/>
             </w:pPr>
             <w:r>
-              <w:t>POS-02 El precio de venta de cada PRODUCTO se registra en la base de datos correctamente.</w:t>
+              <w:t>POS-02 El precio de venta actual de cada PRODUCTO se registra en la base de datos correctamente.</w:t>
             </w:r>
           </w:p>
           <w:p>
@@ -793,13 +793,7 @@
               <w:jc w:val="both"/>
             </w:pPr>
             <w:r>
-              <w:t xml:space="preserve">POS-04 La CATEGORIA seleccionada </w:t>
-            </w:r>
-            <w:r>
-              <w:t>se</w:t>
-            </w:r>
-            <w:r>
-              <w:t xml:space="preserve"> asocia con cada PRODUCTO del PEDIDO en la base de datos.</w:t>
+              <w:t>POS-04 La CATEGORIA seleccionada se asocia con cada PRODUCTO del PEDIDO en la base de datos.</w:t>
             </w:r>
           </w:p>
           <w:p>
@@ -2449,7 +2443,7 @@
   <w:style w:type="paragraph" w:default="1" w:styleId="Normal">
     <w:name w:val="Normal"/>
     <w:qFormat/>
-    <w:rsid w:val="00A31F40"/>
+    <w:rsid w:val="00FE1B87"/>
   </w:style>
   <w:style w:type="paragraph" w:styleId="Ttulo1">
     <w:name w:val="heading 1"/>

</xml_diff>

<commit_message>
Se agrego el diagrama de robustez de CU-03 y se agrego un flujo alterno más en la descripción (Datos invalidos) junto con correcciones minimas
</commit_message>
<xml_diff>
--- a/Documentación/CU-03_RegistrarProducto/Descripción.docx
+++ b/Documentación/CU-03_RegistrarProducto/Descripción.docx
@@ -151,7 +151,7 @@
               <w:jc w:val="both"/>
             </w:pPr>
             <w:r>
-              <w:t>Paquetería</w:t>
+              <w:t>Paquetería, Administrador</w:t>
             </w:r>
           </w:p>
         </w:tc>
@@ -318,7 +318,7 @@
               <w:jc w:val="both"/>
             </w:pPr>
             <w:r>
-              <w:t>El personal de paquetería selecciona un PEDIDO de la tabla “pedidos”. (FA-01)</w:t>
+              <w:t>El actor selecciona un PEDIDO de la tabla “pedidos”. (FA-01)</w:t>
             </w:r>
           </w:p>
           <w:p>
@@ -331,7 +331,15 @@
               <w:jc w:val="both"/>
             </w:pPr>
             <w:r>
-              <w:t>El sistema recupera la información de los PRODUCTOS del PEDIDO seleccionado en la base de datos (EX-01)</w:t>
+              <w:t xml:space="preserve">El sistema recupera la información de los </w:t>
+            </w:r>
+            <w:proofErr w:type="spellStart"/>
+            <w:r>
+              <w:t>PRODUCTOs</w:t>
+            </w:r>
+            <w:proofErr w:type="spellEnd"/>
+            <w:r>
+              <w:t xml:space="preserve"> del PEDIDO seleccionado en la base de datos (EX-01)</w:t>
             </w:r>
           </w:p>
           <w:p>
@@ -340,7 +348,7 @@
               <w:jc w:val="both"/>
             </w:pPr>
             <w:r>
-              <w:t xml:space="preserve">Luego el sistema rellena la tabla “Productos” con los PRODUCTOS del pedido seleccionado, También el </w:t>
+              <w:t xml:space="preserve">Luego el sistema rellena la tabla “Productos” con los productos del pedido seleccionado, También el </w:t>
             </w:r>
             <w:proofErr w:type="gramStart"/>
             <w:r>
@@ -377,7 +385,7 @@
               <w:jc w:val="both"/>
             </w:pPr>
             <w:r>
-              <w:t>El personal de paquetería selecciona cada producto del pedido y rellena los campos “Categoría” y “Ganancia” en cada producto del pedido. (FA-01)</w:t>
+              <w:t>El actor selecciona cada producto del pedido y rellena los campos “Categoría” y “Ganancia” en cada producto del pedido. (FA-01)</w:t>
             </w:r>
           </w:p>
           <w:p>
@@ -403,15 +411,13 @@
               <w:jc w:val="both"/>
             </w:pPr>
             <w:r>
-              <w:t xml:space="preserve">El personal de </w:t>
-            </w:r>
-            <w:proofErr w:type="spellStart"/>
-            <w:r>
-              <w:t>paqueteria</w:t>
-            </w:r>
-            <w:proofErr w:type="spellEnd"/>
-            <w:r>
-              <w:t xml:space="preserve"> da clic en el botón “Registrar”. (FA-01)</w:t>
+              <w:t>El actor da clic en el botón “Registrar”. (FA-</w:t>
+            </w:r>
+            <w:r>
+              <w:t>01, FA</w:t>
+            </w:r>
+            <w:r>
+              <w:t>-02)</w:t>
             </w:r>
           </w:p>
           <w:p>
@@ -424,7 +430,7 @@
               <w:jc w:val="both"/>
             </w:pPr>
             <w:r>
-              <w:t xml:space="preserve">El sistema modifica los </w:t>
+              <w:t xml:space="preserve">El sistema verifica que los datos registrados en cada producto sean correctos, luego, el sistema modifica los </w:t>
             </w:r>
             <w:proofErr w:type="spellStart"/>
             <w:r>
@@ -462,7 +468,7 @@
               <w:jc w:val="both"/>
             </w:pPr>
             <w:r>
-              <w:t>El personal de paquetería da clic en el botón “Aceptar”.</w:t>
+              <w:t>El actor da clic en el botón “Aceptar”.</w:t>
             </w:r>
           </w:p>
           <w:p>
@@ -537,7 +543,7 @@
           </w:tcPr>
           <w:p>
             <w:pPr>
-              <w:jc w:val="both"/>
+              <w:spacing w:line="278" w:lineRule="auto"/>
             </w:pPr>
             <w:r>
               <w:t>FA-01 Cancelar</w:t>
@@ -550,10 +556,15 @@
                 <w:ilvl w:val="0"/>
                 <w:numId w:val="12"/>
               </w:numPr>
-              <w:jc w:val="both"/>
-            </w:pPr>
-            <w:r>
-              <w:t>El administrador hace clic en el botón “Cancelar”</w:t>
+            </w:pPr>
+            <w:r>
+              <w:t xml:space="preserve">El </w:t>
+            </w:r>
+            <w:r>
+              <w:t xml:space="preserve">actor </w:t>
+            </w:r>
+            <w:r>
+              <w:t>hace clic en el botón "Cancelar"</w:t>
             </w:r>
           </w:p>
           <w:p>
@@ -563,18 +574,142 @@
                 <w:ilvl w:val="0"/>
                 <w:numId w:val="12"/>
               </w:numPr>
-              <w:jc w:val="both"/>
-            </w:pPr>
-            <w:r>
-              <w:t>El sistema cierra la ventana “</w:t>
+            </w:pPr>
+            <w:r>
+              <w:t>El sistema muestra la ventana "</w:t>
             </w:r>
             <w:proofErr w:type="spellStart"/>
             <w:r>
+              <w:t>ConfirmacionView</w:t>
+            </w:r>
+            <w:proofErr w:type="spellEnd"/>
+            <w:r>
+              <w:t>" con el mensaje "¿Estás seguro de abandonar la operación?" junto con los botones "Aceptar" y "Cancelar".</w:t>
+            </w:r>
+          </w:p>
+          <w:p>
+            <w:pPr>
+              <w:pStyle w:val="Prrafodelista"/>
+              <w:numPr>
+                <w:ilvl w:val="0"/>
+                <w:numId w:val="12"/>
+              </w:numPr>
+            </w:pPr>
+            <w:r>
+              <w:t xml:space="preserve">Si el </w:t>
+            </w:r>
+            <w:r>
+              <w:t xml:space="preserve">actor </w:t>
+            </w:r>
+            <w:r>
+              <w:t>da clic en el botón "Aceptar".</w:t>
+            </w:r>
+          </w:p>
+          <w:p>
+            <w:pPr>
+              <w:pStyle w:val="Prrafodelista"/>
+              <w:numPr>
+                <w:ilvl w:val="0"/>
+                <w:numId w:val="12"/>
+              </w:numPr>
+            </w:pPr>
+            <w:r>
+              <w:t>El sistema cierra la ventana "</w:t>
+            </w:r>
+            <w:proofErr w:type="spellStart"/>
+            <w:r>
+              <w:t>ConfirmationView</w:t>
+            </w:r>
+            <w:proofErr w:type="spellEnd"/>
+            <w:r>
+              <w:t>", "</w:t>
+            </w:r>
+            <w:proofErr w:type="spellStart"/>
+            <w:r>
               <w:t>RegistrarProductoView</w:t>
             </w:r>
             <w:proofErr w:type="spellEnd"/>
             <w:r>
-              <w:t>” y regresa al flujo normal en el último paso.</w:t>
+              <w:t>" y regresa al flujo normal en el último paso.</w:t>
+            </w:r>
+          </w:p>
+          <w:p>
+            <w:pPr>
+              <w:pStyle w:val="Prrafodelista"/>
+              <w:numPr>
+                <w:ilvl w:val="0"/>
+                <w:numId w:val="12"/>
+              </w:numPr>
+            </w:pPr>
+            <w:r>
+              <w:lastRenderedPageBreak/>
+              <w:t xml:space="preserve">Si el </w:t>
+            </w:r>
+            <w:r>
+              <w:t xml:space="preserve">actor </w:t>
+            </w:r>
+            <w:r>
+              <w:t>da clic en el botón "Cancelar".</w:t>
+            </w:r>
+          </w:p>
+          <w:p>
+            <w:pPr>
+              <w:pStyle w:val="Prrafodelista"/>
+              <w:numPr>
+                <w:ilvl w:val="0"/>
+                <w:numId w:val="12"/>
+              </w:numPr>
+            </w:pPr>
+            <w:r>
+              <w:t>El sistema cierra la ventana "</w:t>
+            </w:r>
+            <w:proofErr w:type="spellStart"/>
+            <w:r>
+              <w:t>ConfirmationView</w:t>
+            </w:r>
+            <w:proofErr w:type="spellEnd"/>
+            <w:r>
+              <w:t xml:space="preserve"> " y regresa al flujo normal en el paso </w:t>
+            </w:r>
+            <w:r>
+              <w:t>2</w:t>
+            </w:r>
+            <w:r>
+              <w:t>.</w:t>
+            </w:r>
+          </w:p>
+          <w:p/>
+          <w:p>
+            <w:pPr>
+              <w:jc w:val="both"/>
+            </w:pPr>
+            <w:r>
+              <w:t>FA-02 Datos inválidos</w:t>
+            </w:r>
+          </w:p>
+          <w:p>
+            <w:pPr>
+              <w:pStyle w:val="Prrafodelista"/>
+              <w:numPr>
+                <w:ilvl w:val="0"/>
+                <w:numId w:val="14"/>
+              </w:numPr>
+              <w:jc w:val="both"/>
+            </w:pPr>
+            <w:r>
+              <w:t>El sistema muestra un mensaje debajo del apartado que tiene los datos inválidos mostrando el error.</w:t>
+            </w:r>
+          </w:p>
+          <w:p>
+            <w:pPr>
+              <w:pStyle w:val="Prrafodelista"/>
+              <w:numPr>
+                <w:ilvl w:val="0"/>
+                <w:numId w:val="14"/>
+              </w:numPr>
+            </w:pPr>
+            <w:r>
+              <w:t>Vuelve al flujo normal en el paso 2.</w:t>
             </w:r>
           </w:p>
         </w:tc>
@@ -597,6 +732,7 @@
                 <w:b/>
                 <w:bCs/>
               </w:rPr>
+              <w:lastRenderedPageBreak/>
               <w:t>Excepciones</w:t>
             </w:r>
           </w:p>
@@ -669,7 +805,6 @@
               <w:jc w:val="both"/>
             </w:pPr>
             <w:r>
-              <w:lastRenderedPageBreak/>
               <w:t xml:space="preserve">El </w:t>
             </w:r>
             <w:r>
@@ -755,7 +890,6 @@
                 <w:b/>
                 <w:bCs/>
               </w:rPr>
-              <w:lastRenderedPageBreak/>
               <w:t>Postcondiciones</w:t>
             </w:r>
           </w:p>
@@ -1000,6 +1134,95 @@
     </w:lvl>
   </w:abstractNum>
   <w:abstractNum w:abstractNumId="2" w15:restartNumberingAfterBreak="0">
+    <w:nsid w:val="01C93192"/>
+    <w:multiLevelType w:val="hybridMultilevel"/>
+    <w:tmpl w:val="3626B86A"/>
+    <w:lvl w:ilvl="0" w:tplc="FFFFFFFF">
+      <w:start w:val="1"/>
+      <w:numFmt w:val="decimal"/>
+      <w:lvlText w:val="%1."/>
+      <w:lvlJc w:val="left"/>
+      <w:pPr>
+        <w:ind w:left="720" w:hanging="360"/>
+      </w:pPr>
+      <w:rPr>
+        <w:rFonts w:hint="default"/>
+      </w:rPr>
+    </w:lvl>
+    <w:lvl w:ilvl="1" w:tplc="FFFFFFFF" w:tentative="1">
+      <w:start w:val="1"/>
+      <w:numFmt w:val="lowerLetter"/>
+      <w:lvlText w:val="%2."/>
+      <w:lvlJc w:val="left"/>
+      <w:pPr>
+        <w:ind w:left="1440" w:hanging="360"/>
+      </w:pPr>
+    </w:lvl>
+    <w:lvl w:ilvl="2" w:tplc="FFFFFFFF" w:tentative="1">
+      <w:start w:val="1"/>
+      <w:numFmt w:val="lowerRoman"/>
+      <w:lvlText w:val="%3."/>
+      <w:lvlJc w:val="right"/>
+      <w:pPr>
+        <w:ind w:left="2160" w:hanging="180"/>
+      </w:pPr>
+    </w:lvl>
+    <w:lvl w:ilvl="3" w:tplc="FFFFFFFF" w:tentative="1">
+      <w:start w:val="1"/>
+      <w:numFmt w:val="decimal"/>
+      <w:lvlText w:val="%4."/>
+      <w:lvlJc w:val="left"/>
+      <w:pPr>
+        <w:ind w:left="2880" w:hanging="360"/>
+      </w:pPr>
+    </w:lvl>
+    <w:lvl w:ilvl="4" w:tplc="FFFFFFFF" w:tentative="1">
+      <w:start w:val="1"/>
+      <w:numFmt w:val="lowerLetter"/>
+      <w:lvlText w:val="%5."/>
+      <w:lvlJc w:val="left"/>
+      <w:pPr>
+        <w:ind w:left="3600" w:hanging="360"/>
+      </w:pPr>
+    </w:lvl>
+    <w:lvl w:ilvl="5" w:tplc="FFFFFFFF" w:tentative="1">
+      <w:start w:val="1"/>
+      <w:numFmt w:val="lowerRoman"/>
+      <w:lvlText w:val="%6."/>
+      <w:lvlJc w:val="right"/>
+      <w:pPr>
+        <w:ind w:left="4320" w:hanging="180"/>
+      </w:pPr>
+    </w:lvl>
+    <w:lvl w:ilvl="6" w:tplc="FFFFFFFF" w:tentative="1">
+      <w:start w:val="1"/>
+      <w:numFmt w:val="decimal"/>
+      <w:lvlText w:val="%7."/>
+      <w:lvlJc w:val="left"/>
+      <w:pPr>
+        <w:ind w:left="5040" w:hanging="360"/>
+      </w:pPr>
+    </w:lvl>
+    <w:lvl w:ilvl="7" w:tplc="FFFFFFFF" w:tentative="1">
+      <w:start w:val="1"/>
+      <w:numFmt w:val="lowerLetter"/>
+      <w:lvlText w:val="%8."/>
+      <w:lvlJc w:val="left"/>
+      <w:pPr>
+        <w:ind w:left="5760" w:hanging="360"/>
+      </w:pPr>
+    </w:lvl>
+    <w:lvl w:ilvl="8" w:tplc="FFFFFFFF" w:tentative="1">
+      <w:start w:val="1"/>
+      <w:numFmt w:val="lowerRoman"/>
+      <w:lvlText w:val="%9."/>
+      <w:lvlJc w:val="right"/>
+      <w:pPr>
+        <w:ind w:left="6480" w:hanging="180"/>
+      </w:pPr>
+    </w:lvl>
+  </w:abstractNum>
+  <w:abstractNum w:abstractNumId="3" w15:restartNumberingAfterBreak="0">
     <w:nsid w:val="13FE3A59"/>
     <w:multiLevelType w:val="hybridMultilevel"/>
     <w:tmpl w:val="64BAA67C"/>
@@ -1088,7 +1311,7 @@
       </w:pPr>
     </w:lvl>
   </w:abstractNum>
-  <w:abstractNum w:abstractNumId="3" w15:restartNumberingAfterBreak="0">
+  <w:abstractNum w:abstractNumId="4" w15:restartNumberingAfterBreak="0">
     <w:nsid w:val="150A621E"/>
     <w:multiLevelType w:val="hybridMultilevel"/>
     <w:tmpl w:val="5F244598"/>
@@ -1177,7 +1400,7 @@
       </w:pPr>
     </w:lvl>
   </w:abstractNum>
-  <w:abstractNum w:abstractNumId="4" w15:restartNumberingAfterBreak="0">
+  <w:abstractNum w:abstractNumId="5" w15:restartNumberingAfterBreak="0">
     <w:nsid w:val="1DAB6AE7"/>
     <w:multiLevelType w:val="hybridMultilevel"/>
     <w:tmpl w:val="1B9474AA"/>
@@ -1266,7 +1489,7 @@
       </w:pPr>
     </w:lvl>
   </w:abstractNum>
-  <w:abstractNum w:abstractNumId="5" w15:restartNumberingAfterBreak="0">
+  <w:abstractNum w:abstractNumId="6" w15:restartNumberingAfterBreak="0">
     <w:nsid w:val="1E903F3B"/>
     <w:multiLevelType w:val="hybridMultilevel"/>
     <w:tmpl w:val="3626B86A"/>
@@ -1355,7 +1578,7 @@
       </w:pPr>
     </w:lvl>
   </w:abstractNum>
-  <w:abstractNum w:abstractNumId="6" w15:restartNumberingAfterBreak="0">
+  <w:abstractNum w:abstractNumId="7" w15:restartNumberingAfterBreak="0">
     <w:nsid w:val="2D2D55FC"/>
     <w:multiLevelType w:val="hybridMultilevel"/>
     <w:tmpl w:val="3E42FD74"/>
@@ -1444,7 +1667,7 @@
       </w:pPr>
     </w:lvl>
   </w:abstractNum>
-  <w:abstractNum w:abstractNumId="7" w15:restartNumberingAfterBreak="0">
+  <w:abstractNum w:abstractNumId="8" w15:restartNumberingAfterBreak="0">
     <w:nsid w:val="3D314F56"/>
     <w:multiLevelType w:val="hybridMultilevel"/>
     <w:tmpl w:val="76FACE2E"/>
@@ -1533,7 +1756,7 @@
       </w:pPr>
     </w:lvl>
   </w:abstractNum>
-  <w:abstractNum w:abstractNumId="8" w15:restartNumberingAfterBreak="0">
+  <w:abstractNum w:abstractNumId="9" w15:restartNumberingAfterBreak="0">
     <w:nsid w:val="43CD5C25"/>
     <w:multiLevelType w:val="hybridMultilevel"/>
     <w:tmpl w:val="5B9E28C0"/>
@@ -1622,7 +1845,7 @@
       </w:pPr>
     </w:lvl>
   </w:abstractNum>
-  <w:abstractNum w:abstractNumId="9" w15:restartNumberingAfterBreak="0">
+  <w:abstractNum w:abstractNumId="10" w15:restartNumberingAfterBreak="0">
     <w:nsid w:val="51A73A68"/>
     <w:multiLevelType w:val="hybridMultilevel"/>
     <w:tmpl w:val="56429370"/>
@@ -1711,7 +1934,7 @@
       </w:pPr>
     </w:lvl>
   </w:abstractNum>
-  <w:abstractNum w:abstractNumId="10" w15:restartNumberingAfterBreak="0">
+  <w:abstractNum w:abstractNumId="11" w15:restartNumberingAfterBreak="0">
     <w:nsid w:val="62DD0A0D"/>
     <w:multiLevelType w:val="hybridMultilevel"/>
     <w:tmpl w:val="36C6C4D2"/>
@@ -1823,7 +2046,7 @@
       </w:rPr>
     </w:lvl>
   </w:abstractNum>
-  <w:abstractNum w:abstractNumId="11" w15:restartNumberingAfterBreak="0">
+  <w:abstractNum w:abstractNumId="12" w15:restartNumberingAfterBreak="0">
     <w:nsid w:val="6AE17504"/>
     <w:multiLevelType w:val="hybridMultilevel"/>
     <w:tmpl w:val="74601E1E"/>
@@ -1912,7 +2135,7 @@
       </w:pPr>
     </w:lvl>
   </w:abstractNum>
-  <w:abstractNum w:abstractNumId="12" w15:restartNumberingAfterBreak="0">
+  <w:abstractNum w:abstractNumId="13" w15:restartNumberingAfterBreak="0">
     <w:nsid w:val="76032DC1"/>
     <w:multiLevelType w:val="hybridMultilevel"/>
     <w:tmpl w:val="14F2D85A"/>
@@ -2002,43 +2225,46 @@
     </w:lvl>
   </w:abstractNum>
   <w:num w:numId="1" w16cid:durableId="1540433531">
+    <w:abstractNumId w:val="11"/>
+  </w:num>
+  <w:num w:numId="2" w16cid:durableId="1057048595">
+    <w:abstractNumId w:val="12"/>
+  </w:num>
+  <w:num w:numId="3" w16cid:durableId="1600135780">
+    <w:abstractNumId w:val="5"/>
+  </w:num>
+  <w:num w:numId="4" w16cid:durableId="475494482">
     <w:abstractNumId w:val="10"/>
   </w:num>
-  <w:num w:numId="2" w16cid:durableId="1057048595">
-    <w:abstractNumId w:val="11"/>
-  </w:num>
-  <w:num w:numId="3" w16cid:durableId="1600135780">
-    <w:abstractNumId w:val="4"/>
-  </w:num>
-  <w:num w:numId="4" w16cid:durableId="475494482">
-    <w:abstractNumId w:val="9"/>
-  </w:num>
   <w:num w:numId="5" w16cid:durableId="290944375">
-    <w:abstractNumId w:val="5"/>
+    <w:abstractNumId w:val="6"/>
   </w:num>
   <w:num w:numId="6" w16cid:durableId="986933752">
-    <w:abstractNumId w:val="6"/>
+    <w:abstractNumId w:val="7"/>
   </w:num>
   <w:num w:numId="7" w16cid:durableId="1655530073">
-    <w:abstractNumId w:val="7"/>
+    <w:abstractNumId w:val="8"/>
   </w:num>
   <w:num w:numId="8" w16cid:durableId="1630431516">
-    <w:abstractNumId w:val="8"/>
+    <w:abstractNumId w:val="9"/>
   </w:num>
   <w:num w:numId="9" w16cid:durableId="1684700143">
     <w:abstractNumId w:val="0"/>
   </w:num>
   <w:num w:numId="10" w16cid:durableId="535895406">
-    <w:abstractNumId w:val="2"/>
+    <w:abstractNumId w:val="3"/>
   </w:num>
   <w:num w:numId="11" w16cid:durableId="636105925">
-    <w:abstractNumId w:val="3"/>
+    <w:abstractNumId w:val="4"/>
   </w:num>
   <w:num w:numId="12" w16cid:durableId="2119786203">
     <w:abstractNumId w:val="1"/>
   </w:num>
   <w:num w:numId="13" w16cid:durableId="590166469">
-    <w:abstractNumId w:val="12"/>
+    <w:abstractNumId w:val="13"/>
+  </w:num>
+  <w:num w:numId="14" w16cid:durableId="1550535922">
+    <w:abstractNumId w:val="2"/>
   </w:num>
 </w:numbering>
 </file>
@@ -2443,7 +2669,7 @@
   <w:style w:type="paragraph" w:default="1" w:styleId="Normal">
     <w:name w:val="Normal"/>
     <w:qFormat/>
-    <w:rsid w:val="00FE1B87"/>
+    <w:rsid w:val="00AA6B85"/>
   </w:style>
   <w:style w:type="paragraph" w:styleId="Ttulo1">
     <w:name w:val="heading 1"/>

</xml_diff>

<commit_message>
Se modifico la Descripción del CU-03
</commit_message>
<xml_diff>
--- a/Documentación/CU-03_RegistrarProducto/Descripción.docx
+++ b/Documentación/CU-03_RegistrarProducto/Descripción.docx
@@ -300,7 +300,7 @@
             </w:r>
             <w:proofErr w:type="spellEnd"/>
             <w:r>
-              <w:t xml:space="preserve">” que muestra la tabla “Pedidos” con los PEDIDOS recuperados con los campos “No pedido”, “Fecha entrega” y “Proveedor”, también muestra una tabla “productos” con los campos “Nombre”, “Cantidad”, “Precio de compra”, “Categoría” junto con el apartado de tipo </w:t>
+              <w:t xml:space="preserve">” que muestra la tabla “Pedidos” con los PEDIDOS recuperados con los campos “No pedido”, “Fecha entrega” y “Proveedor”, también muestra una tabla “productos” con los campos “Código”, “Nombre”, “Cantidad”, “Precio de compra” junto con el apartado de tipo </w:t>
             </w:r>
             <w:proofErr w:type="spellStart"/>
             <w:r>
@@ -308,7 +308,7 @@
             </w:r>
             <w:proofErr w:type="spellEnd"/>
             <w:r>
-              <w:t xml:space="preserve"> “Categoría” (inhabilitado), y el apartado rellenable “Ganancia”, junto los botones “Registrar” (Inhabilitado) y “Cancelar”. </w:t>
+              <w:t xml:space="preserve"> “Categoría” (inhabilitado), y el apartado rellenable “Precio de venta” (Inhabilitado), junto los botones “Registrar” (Inhabilitado) y “Cancelar”. </w:t>
             </w:r>
           </w:p>
           <w:p>
@@ -375,7 +375,7 @@
             </w:r>
             <w:proofErr w:type="spellEnd"/>
             <w:r>
-              <w:t>” y el apartado “Ganancia”.</w:t>
+              <w:t>” y el apartado “Precio de venta”.</w:t>
             </w:r>
           </w:p>
           <w:p>
@@ -388,7 +388,7 @@
               <w:jc w:val="both"/>
             </w:pPr>
             <w:r>
-              <w:t>El actor selecciona cada producto del pedido y rellena los campos “Categoría” y “Ganancia” en cada producto del pedido. (FA-01)</w:t>
+              <w:t>El actor selecciona cada producto del pedido y rellena los campos “Categoría” y “Precio de venta” en cada producto del pedido. (FA-01)</w:t>
             </w:r>
           </w:p>
           <w:p>
@@ -2718,7 +2718,7 @@
   <w:style w:type="paragraph" w:default="1" w:styleId="Normal">
     <w:name w:val="Normal"/>
     <w:qFormat/>
-    <w:rsid w:val="003F4A49"/>
+    <w:rsid w:val="00607499"/>
   </w:style>
   <w:style w:type="paragraph" w:styleId="Ttulo1">
     <w:name w:val="heading 1"/>

</xml_diff>

<commit_message>
Se modifico la Descripción del CU-03 y el diagrama de robustez
</commit_message>
<xml_diff>
--- a/Documentación/CU-03_RegistrarProducto/Descripción.docx
+++ b/Documentación/CU-03_RegistrarProducto/Descripción.docx
@@ -451,7 +451,7 @@
             </w:r>
             <w:proofErr w:type="spellEnd"/>
             <w:r>
-              <w:t xml:space="preserve"> del PEDIDO con el estado de ubicación “En inventario” asocia la CATEGORIA seleccionada de cada PRODUCTO, también agrega el estado “Entregado” y la fecha de entrega del PEDIDO seleccionado, también se registra el precio de venta actual de cada PRODUCTO sumando la ganancia registrada con el precio de compra del PRODUCTO en la base de datos (EX-01),</w:t>
+              <w:t xml:space="preserve"> del PEDIDO con el estado de ubicación “En inventario” asocia la CATEGORIA seleccionada de cada PRODUCTO, también agrega el estado “Entregado” y la fecha de entrega del PEDIDO seleccionado, también se registra el precio de venta actual de cada PRODUCTO en la base de datos (EX-01),</w:t>
             </w:r>
           </w:p>
           <w:p>
@@ -655,7 +655,6 @@
               </w:numPr>
             </w:pPr>
             <w:r>
-              <w:lastRenderedPageBreak/>
               <w:t xml:space="preserve">Si el </w:t>
             </w:r>
             <w:r>
@@ -674,6 +673,7 @@
               </w:numPr>
             </w:pPr>
             <w:r>
+              <w:lastRenderedPageBreak/>
               <w:t>El sistema cierra la ventana "</w:t>
             </w:r>
             <w:proofErr w:type="spellStart"/>
@@ -2718,7 +2718,7 @@
   <w:style w:type="paragraph" w:default="1" w:styleId="Normal">
     <w:name w:val="Normal"/>
     <w:qFormat/>
-    <w:rsid w:val="00607499"/>
+    <w:rsid w:val="00001D22"/>
   </w:style>
   <w:style w:type="paragraph" w:styleId="Ttulo1">
     <w:name w:val="heading 1"/>

</xml_diff>

<commit_message>
Se modificó la descripción de CU-03 guardar cantidad en bodega
</commit_message>
<xml_diff>
--- a/Documentación/CU-03_RegistrarProducto/Descripción.docx
+++ b/Documentación/CU-03_RegistrarProducto/Descripción.docx
@@ -351,15 +351,7 @@
               <w:jc w:val="both"/>
             </w:pPr>
             <w:r>
-              <w:t xml:space="preserve">Luego el sistema rellena la tabla “Productos” con los productos del pedido seleccionado, También el </w:t>
-            </w:r>
-            <w:proofErr w:type="gramStart"/>
-            <w:r>
-              <w:t>sistema habilita</w:t>
-            </w:r>
-            <w:proofErr w:type="gramEnd"/>
-            <w:r>
-              <w:t xml:space="preserve"> el </w:t>
+              <w:t xml:space="preserve">Luego el sistema rellena la tabla “Productos” con los productos del pedido seleccionado, También el sistema habilita el </w:t>
             </w:r>
             <w:proofErr w:type="spellStart"/>
             <w:r>
@@ -414,15 +406,7 @@
               <w:jc w:val="both"/>
             </w:pPr>
             <w:r>
-              <w:t>El actor da clic en el botón “Registrar”. (FA-</w:t>
-            </w:r>
-            <w:proofErr w:type="gramStart"/>
-            <w:r>
-              <w:t>01,FA</w:t>
-            </w:r>
-            <w:proofErr w:type="gramEnd"/>
-            <w:r>
-              <w:t>-02)</w:t>
+              <w:t>El actor da clic en el botón “Registrar”. (FA-01,FA-02)</w:t>
             </w:r>
           </w:p>
           <w:p>
@@ -435,15 +419,7 @@
               <w:jc w:val="both"/>
             </w:pPr>
             <w:r>
-              <w:t xml:space="preserve">El sistema verifica que los datos registrados en </w:t>
-            </w:r>
-            <w:proofErr w:type="gramStart"/>
-            <w:r>
-              <w:t>cada productos</w:t>
-            </w:r>
-            <w:proofErr w:type="gramEnd"/>
-            <w:r>
-              <w:t xml:space="preserve"> sean correctos, luego, el sistema modifica los </w:t>
+              <w:t xml:space="preserve">El sistema verifica que los datos registrados en cada productos sean correctos, luego, el sistema modifica la cantidad de los </w:t>
             </w:r>
             <w:proofErr w:type="spellStart"/>
             <w:r>
@@ -451,7 +427,7 @@
             </w:r>
             <w:proofErr w:type="spellEnd"/>
             <w:r>
-              <w:t xml:space="preserve"> del PEDIDO con el estado de ubicación “En inventario” asocia la CATEGORIA seleccionada de cada PRODUCTO, también agrega el estado “Entregado” y la fecha de entrega del PEDIDO seleccionado, también se registra el precio de venta actual de cada PRODUCTO en la base de datos (EX-01),</w:t>
+              <w:t xml:space="preserve"> del PEDIDO que se encuentran en bodega, luego asocia la CATEGORIA seleccionada de cada PRODUCTO, también agrega el estado “Entregado” y la fecha de entrega del PEDIDO seleccionado, también se registra el precio de venta actual de cada PRODUCTO en la base de datos (EX-01),</w:t>
             </w:r>
           </w:p>
           <w:p>
@@ -597,7 +573,13 @@
             </w:r>
             <w:proofErr w:type="spellEnd"/>
             <w:r>
-              <w:t>" con el mensaje "¿Estás seguro de abandonar la operación?" junto con los botones "Aceptar" y "Cancelar".</w:t>
+              <w:t>" con el mensaje "¿Estás seguro de abandonar la operación?</w:t>
+            </w:r>
+            <w:r>
+              <w:t xml:space="preserve"> Se perderán los cambios</w:t>
+            </w:r>
+            <w:r>
+              <w:t>" junto con los botones "Aceptar" y "Cancelar".</w:t>
             </w:r>
           </w:p>
           <w:p>
@@ -824,7 +806,13 @@
               <w:t xml:space="preserve">administrador </w:t>
             </w:r>
             <w:r>
-              <w:t>da clic en “Aceptar”.</w:t>
+              <w:t xml:space="preserve">da clic </w:t>
+            </w:r>
+            <w:r>
+              <w:t>en</w:t>
+            </w:r>
+            <w:r>
+              <w:t xml:space="preserve"> “Aceptar”.</w:t>
             </w:r>
           </w:p>
           <w:p>
@@ -2718,7 +2706,7 @@
   <w:style w:type="paragraph" w:default="1" w:styleId="Normal">
     <w:name w:val="Normal"/>
     <w:qFormat/>
-    <w:rsid w:val="00001D22"/>
+    <w:rsid w:val="006223D0"/>
   </w:style>
   <w:style w:type="paragraph" w:styleId="Ttulo1">
     <w:name w:val="heading 1"/>

</xml_diff>

<commit_message>
Se modifico el diseño de todo el CU-03 (FechaCaducidad)
</commit_message>
<xml_diff>
--- a/Documentación/CU-03_RegistrarProducto/Descripción.docx
+++ b/Documentación/CU-03_RegistrarProducto/Descripción.docx
@@ -292,23 +292,7 @@
               <w:jc w:val="both"/>
             </w:pPr>
             <w:r>
-              <w:t>Luego el sistema muestra la ventana “</w:t>
-            </w:r>
-            <w:proofErr w:type="spellStart"/>
-            <w:r>
-              <w:t>RegistrarProductoView</w:t>
-            </w:r>
-            <w:proofErr w:type="spellEnd"/>
-            <w:r>
-              <w:t xml:space="preserve">” que muestra la tabla “Pedidos” con los PEDIDOS recuperados con los campos “No pedido”, “Fecha entrega” y “Proveedor”, también muestra una tabla “productos” con los campos “Código”, “Nombre”, “Cantidad”, “Precio de compra” junto con el apartado de tipo </w:t>
-            </w:r>
-            <w:proofErr w:type="spellStart"/>
-            <w:r>
-              <w:t>comboBox</w:t>
-            </w:r>
-            <w:proofErr w:type="spellEnd"/>
-            <w:r>
-              <w:t xml:space="preserve"> “Categoría” (inhabilitado), y el apartado rellenable “Precio de venta” (Inhabilitado), junto los botones “Registrar” (Inhabilitado) y “Cancelar”. </w:t>
+              <w:t xml:space="preserve">Luego el sistema muestra la ventana “RegistrarProductoView” que muestra la tabla “Pedidos” con los PEDIDOS recuperados con los campos “No pedido”, “Fecha entrega” y “Proveedor”, también muestra una tabla “productos” con los campos “Código”, “Nombre”, “Cantidad”, “Precio de compra” junto con el apartado de tipo comboBox “Categoría” (inhabilitado), e l apartado rellenable “Fecha de caducidad” (inhabilitado) y el apartado rellenable “Precio de venta” (Inhabilitado), junto los botones “Registrar” (Inhabilitado) y “Cancelar”. </w:t>
             </w:r>
           </w:p>
           <w:p>
@@ -334,15 +318,7 @@
               <w:jc w:val="both"/>
             </w:pPr>
             <w:r>
-              <w:t xml:space="preserve">El sistema recupera la información de los </w:t>
-            </w:r>
-            <w:proofErr w:type="spellStart"/>
-            <w:r>
-              <w:t>PRODUCTOs</w:t>
-            </w:r>
-            <w:proofErr w:type="spellEnd"/>
-            <w:r>
-              <w:t xml:space="preserve"> del PEDIDO seleccionado en la base de datos (EX-01)</w:t>
+              <w:t>El sistema recupera la información de los PRODUCTOs del PEDIDO seleccionado en la base de datos (EX-01)</w:t>
             </w:r>
           </w:p>
           <w:p>
@@ -351,23 +327,7 @@
               <w:jc w:val="both"/>
             </w:pPr>
             <w:r>
-              <w:t xml:space="preserve">Luego el sistema rellena la tabla “Productos” con los productos del pedido seleccionado, También el sistema habilita el </w:t>
-            </w:r>
-            <w:proofErr w:type="spellStart"/>
-            <w:r>
-              <w:t>comboBox</w:t>
-            </w:r>
-            <w:proofErr w:type="spellEnd"/>
-            <w:r>
-              <w:t xml:space="preserve"> “</w:t>
-            </w:r>
-            <w:proofErr w:type="spellStart"/>
-            <w:r>
-              <w:t>Categoria</w:t>
-            </w:r>
-            <w:proofErr w:type="spellEnd"/>
-            <w:r>
-              <w:t>” y el apartado “Precio de venta”.</w:t>
+              <w:t>Luego el sistema rellena la tabla “Productos” con los productos del pedido seleccionado, También el sistema habilita el comboBox “Categoria” y el apartado “Precio de venta”.</w:t>
             </w:r>
           </w:p>
           <w:p>
@@ -380,7 +340,7 @@
               <w:jc w:val="both"/>
             </w:pPr>
             <w:r>
-              <w:t>El actor selecciona cada producto del pedido y rellena los campos “Categoría” y “Precio de venta” en cada producto del pedido. (FA-01)</w:t>
+              <w:t>El actor selecciona cada producto del pedido y rellena los campos  “Precio de venta”, “Categoría” y “Fecha de caducidad” en cada producto del pedido. (FA-01)</w:t>
             </w:r>
           </w:p>
           <w:p>
@@ -419,15 +379,7 @@
               <w:jc w:val="both"/>
             </w:pPr>
             <w:r>
-              <w:t xml:space="preserve">El sistema verifica que los datos registrados en cada productos sean correctos, luego, el sistema modifica la cantidad de los </w:t>
-            </w:r>
-            <w:proofErr w:type="spellStart"/>
-            <w:r>
-              <w:t>PRODUCTOs</w:t>
-            </w:r>
-            <w:proofErr w:type="spellEnd"/>
-            <w:r>
-              <w:t xml:space="preserve"> del PEDIDO que se encuentran en bodega, luego asocia la CATEGORIA seleccionada de cada PRODUCTO, también agrega el estado “Entregado” y la fecha de entrega del PEDIDO seleccionado, también se registra el precio de venta actual de cada PRODUCTO en la base de datos (EX-01),</w:t>
+              <w:t>El sistema verifica que los datos registrados en cada producto sean correctos, luego registra los datos de cada producto, luego el sistema modifica la cantidad de los PRODUCTOs del PEDIDO que se encuentran en bodega , luego asocia la CATEGORIA seleccionada de cada PRODUCTO, también agrega el estado “Entregado” y la fecha de entrega del PEDIDO seleccionado, también se registra el precio de venta actual de cada PRODUCTO en la base de datos (EX-01),</w:t>
             </w:r>
           </w:p>
           <w:p>
@@ -436,15 +388,7 @@
               <w:jc w:val="both"/>
             </w:pPr>
             <w:r>
-              <w:t>Luego muestra la ventana “</w:t>
-            </w:r>
-            <w:proofErr w:type="spellStart"/>
-            <w:r>
-              <w:t>InfoView</w:t>
-            </w:r>
-            <w:proofErr w:type="spellEnd"/>
-            <w:r>
-              <w:t>” con el mensaje “Los productos del pedido se registraron correctamente” y un botón “Aceptar”.</w:t>
+              <w:t>Luego muestra la ventana “InfoView” con el mensaje “Los productos del pedido se registraron correctamente” y un botón “Aceptar”.</w:t>
             </w:r>
           </w:p>
           <w:p>
@@ -470,23 +414,7 @@
               <w:jc w:val="both"/>
             </w:pPr>
             <w:r>
-              <w:t>El sistema cierra la ventana “</w:t>
-            </w:r>
-            <w:proofErr w:type="spellStart"/>
-            <w:r>
-              <w:t>InfoView</w:t>
-            </w:r>
-            <w:proofErr w:type="spellEnd"/>
-            <w:r>
-              <w:t>” y la ventana “</w:t>
-            </w:r>
-            <w:proofErr w:type="spellStart"/>
-            <w:r>
-              <w:t>RegistrarProductoView</w:t>
-            </w:r>
-            <w:proofErr w:type="spellEnd"/>
-            <w:r>
-              <w:t>”.</w:t>
+              <w:t>El sistema cierra la ventana “InfoView” y la ventana “RegistrarProductoView”.</w:t>
             </w:r>
           </w:p>
           <w:p>
@@ -565,15 +493,7 @@
               </w:numPr>
             </w:pPr>
             <w:r>
-              <w:t>El sistema muestra la ventana "</w:t>
-            </w:r>
-            <w:proofErr w:type="spellStart"/>
-            <w:r>
-              <w:t>ConfirmacionView</w:t>
-            </w:r>
-            <w:proofErr w:type="spellEnd"/>
-            <w:r>
-              <w:t>" con el mensaje "¿Estás seguro de abandonar la operación?</w:t>
+              <w:t>El sistema muestra la ventana "ConfirmacionView" con el mensaje "¿Estás seguro de abandonar la operación?</w:t>
             </w:r>
             <w:r>
               <w:t xml:space="preserve"> Se perderán los cambios</w:t>
@@ -609,23 +529,8 @@
               </w:numPr>
             </w:pPr>
             <w:r>
-              <w:t>El sistema cierra la ventana "</w:t>
-            </w:r>
-            <w:proofErr w:type="spellStart"/>
-            <w:r>
-              <w:t>ConfirmationView</w:t>
-            </w:r>
-            <w:proofErr w:type="spellEnd"/>
-            <w:r>
-              <w:t>", "</w:t>
-            </w:r>
-            <w:proofErr w:type="spellStart"/>
-            <w:r>
-              <w:t>RegistrarProductoView</w:t>
-            </w:r>
-            <w:proofErr w:type="spellEnd"/>
-            <w:r>
-              <w:t>" y regresa al flujo normal en el último paso.</w:t>
+              <w:lastRenderedPageBreak/>
+              <w:t>El sistema cierra la ventana "ConfirmationView", "RegistrarProductoView" y regresa al flujo normal en el último paso.</w:t>
             </w:r>
           </w:p>
           <w:p>
@@ -655,16 +560,7 @@
               </w:numPr>
             </w:pPr>
             <w:r>
-              <w:lastRenderedPageBreak/>
-              <w:t>El sistema cierra la ventana "</w:t>
-            </w:r>
-            <w:proofErr w:type="spellStart"/>
-            <w:r>
-              <w:t>ConfirmationView</w:t>
-            </w:r>
-            <w:proofErr w:type="spellEnd"/>
-            <w:r>
-              <w:t xml:space="preserve"> " y regresa al flujo normal en el paso </w:t>
+              <w:t xml:space="preserve">El sistema cierra la ventana "ConfirmationView " y regresa al flujo normal en el paso </w:t>
             </w:r>
             <w:r>
               <w:t>2</w:t>
@@ -769,15 +665,7 @@
               <w:t xml:space="preserve">El sistema muestra en pantalla la ventana </w:t>
             </w:r>
             <w:r>
-              <w:t>“</w:t>
-            </w:r>
-            <w:proofErr w:type="spellStart"/>
-            <w:r>
-              <w:t>ErrorView</w:t>
-            </w:r>
-            <w:proofErr w:type="spellEnd"/>
-            <w:r>
-              <w:t>”</w:t>
+              <w:t>“ErrorView”</w:t>
             </w:r>
             <w:r>
               <w:t xml:space="preserve"> con el mensaje “</w:t>
@@ -806,13 +694,7 @@
               <w:t xml:space="preserve">administrador </w:t>
             </w:r>
             <w:r>
-              <w:t xml:space="preserve">da clic </w:t>
-            </w:r>
-            <w:r>
-              <w:t>en</w:t>
-            </w:r>
-            <w:r>
-              <w:t xml:space="preserve"> “Aceptar”.</w:t>
+              <w:t>da clic en “Aceptar”.</w:t>
             </w:r>
           </w:p>
           <w:p>
@@ -829,29 +711,13 @@
               <w:t xml:space="preserve">El sistema cierra las ventanas </w:t>
             </w:r>
             <w:r>
-              <w:t>“</w:t>
-            </w:r>
-            <w:proofErr w:type="spellStart"/>
-            <w:r>
-              <w:t>ErrorView</w:t>
-            </w:r>
-            <w:proofErr w:type="spellEnd"/>
-            <w:r>
-              <w:t>”</w:t>
+              <w:t>“ErrorView”</w:t>
             </w:r>
             <w:r>
               <w:t xml:space="preserve"> y </w:t>
             </w:r>
             <w:r>
-              <w:t>“</w:t>
-            </w:r>
-            <w:proofErr w:type="spellStart"/>
-            <w:r>
-              <w:t>RegistrarProductoView</w:t>
-            </w:r>
-            <w:proofErr w:type="spellEnd"/>
-            <w:r>
-              <w:t>”</w:t>
+              <w:t>“RegistrarProductoView”</w:t>
             </w:r>
             <w:r>
               <w:t xml:space="preserve">. </w:t>
@@ -918,6 +784,17 @@
           <w:p>
             <w:pPr>
               <w:jc w:val="both"/>
+              <w:rPr>
+                <w:u w:val="single"/>
+              </w:rPr>
+            </w:pPr>
+            <w:r>
+              <w:t>POS-02 Fecha de caducidad de cada PRODUCTO se registra en la base de datos correctamente.</w:t>
+            </w:r>
+          </w:p>
+          <w:p>
+            <w:pPr>
+              <w:jc w:val="both"/>
             </w:pPr>
             <w:r>
               <w:t>POS-03 El estado y la fecha de entrega del PEDIDO se registran en la base de datos correctamente.</w:t>
@@ -975,11 +852,7 @@
         </w:tc>
       </w:tr>
     </w:tbl>
-    <w:p>
-      <w:pPr>
-        <w:jc w:val="both"/>
-      </w:pPr>
-    </w:p>
+    <w:p/>
     <w:sectPr>
       <w:pgSz w:w="12240" w:h="15840"/>
       <w:pgMar w:top="720" w:right="720" w:bottom="720" w:left="720" w:header="708" w:footer="708" w:gutter="0"/>
@@ -2706,7 +2579,7 @@
   <w:style w:type="paragraph" w:default="1" w:styleId="Normal">
     <w:name w:val="Normal"/>
     <w:qFormat/>
-    <w:rsid w:val="006223D0"/>
+    <w:rsid w:val="00C92B88"/>
   </w:style>
   <w:style w:type="paragraph" w:styleId="Ttulo1">
     <w:name w:val="heading 1"/>

</xml_diff>